<commit_message>
updating project life cycle & communication plan sections
</commit_message>
<xml_diff>
--- a/Managment/Plans/ACS_PP.docx
+++ b/Managment/Plans/ACS_PP.docx
@@ -360,13 +360,6 @@
           <w:szCs w:val="28"/>
         </w:rPr>
         <w:tab/>
-      </w:r>
-      <w:r>
-        <w:rPr>
-          <w:rFonts w:ascii="Times New Roman" w:eastAsia="Times New Roman" w:hAnsi="Times New Roman" w:cs="Times New Roman"/>
-          <w:sz w:val="28"/>
-          <w:szCs w:val="28"/>
-        </w:rPr>
         <w:t>Testing Team- Development Team</w:t>
       </w:r>
     </w:p>
@@ -684,687 +677,462 @@
       <w:pPr>
         <w:rPr>
           <w:rFonts w:ascii="Times New Roman" w:eastAsia="Times New Roman" w:hAnsi="Times New Roman" w:cs="Times New Roman"/>
+        </w:rPr>
+      </w:pPr>
+      <w:r>
+        <w:rPr>
+          <w:rFonts w:ascii="Times New Roman" w:eastAsia="Times New Roman" w:hAnsi="Times New Roman" w:cs="Times New Roman"/>
+        </w:rPr>
+        <w:t xml:space="preserve">1   </w:t>
+      </w:r>
+      <w:r>
+        <w:rPr>
+          <w:rFonts w:ascii="Times New Roman" w:eastAsia="Times New Roman" w:hAnsi="Times New Roman" w:cs="Times New Roman"/>
+        </w:rPr>
+        <w:tab/>
+        <w:t>Introduction</w:t>
+      </w:r>
+    </w:p>
+    <w:p>
+      <w:pPr>
+        <w:rPr>
+          <w:rFonts w:ascii="Times New Roman" w:eastAsia="Times New Roman" w:hAnsi="Times New Roman" w:cs="Times New Roman"/>
+        </w:rPr>
+      </w:pPr>
+      <w:r>
+        <w:rPr>
+          <w:rFonts w:ascii="Times New Roman" w:eastAsia="Times New Roman" w:hAnsi="Times New Roman" w:cs="Times New Roman"/>
+        </w:rPr>
+        <w:t xml:space="preserve">1.1    </w:t>
+      </w:r>
+      <w:r>
+        <w:rPr>
+          <w:rFonts w:ascii="Times New Roman" w:eastAsia="Times New Roman" w:hAnsi="Times New Roman" w:cs="Times New Roman"/>
+        </w:rPr>
+        <w:tab/>
+        <w:t>Document Purpose</w:t>
+      </w:r>
+    </w:p>
+    <w:p>
+      <w:pPr>
+        <w:rPr>
+          <w:rFonts w:ascii="Times New Roman" w:eastAsia="Times New Roman" w:hAnsi="Times New Roman" w:cs="Times New Roman"/>
+        </w:rPr>
+      </w:pPr>
+      <w:r>
+        <w:rPr>
+          <w:rFonts w:ascii="Times New Roman" w:eastAsia="Times New Roman" w:hAnsi="Times New Roman" w:cs="Times New Roman"/>
+        </w:rPr>
+        <w:t xml:space="preserve">1.2    </w:t>
+      </w:r>
+      <w:r>
+        <w:rPr>
+          <w:rFonts w:ascii="Times New Roman" w:eastAsia="Times New Roman" w:hAnsi="Times New Roman" w:cs="Times New Roman"/>
+        </w:rPr>
+        <w:tab/>
+        <w:t>Associated Documents</w:t>
+      </w:r>
+    </w:p>
+    <w:p>
+      <w:pPr>
+        <w:rPr>
+          <w:rFonts w:ascii="Times New Roman" w:eastAsia="Times New Roman" w:hAnsi="Times New Roman" w:cs="Times New Roman"/>
+        </w:rPr>
+      </w:pPr>
+      <w:r>
+        <w:rPr>
+          <w:rFonts w:ascii="Times New Roman" w:eastAsia="Times New Roman" w:hAnsi="Times New Roman" w:cs="Times New Roman"/>
+        </w:rPr>
+        <w:t xml:space="preserve">1.3    </w:t>
+      </w:r>
+      <w:r>
+        <w:rPr>
+          <w:rFonts w:ascii="Times New Roman" w:eastAsia="Times New Roman" w:hAnsi="Times New Roman" w:cs="Times New Roman"/>
+        </w:rPr>
+        <w:tab/>
+        <w:t>Project Plan Maintenance.</w:t>
+      </w:r>
+    </w:p>
+    <w:p>
+      <w:pPr>
+        <w:rPr>
+          <w:rFonts w:ascii="Times New Roman" w:eastAsia="Times New Roman" w:hAnsi="Times New Roman" w:cs="Times New Roman"/>
+        </w:rPr>
+      </w:pPr>
+      <w:r>
+        <w:rPr>
+          <w:rFonts w:ascii="Times New Roman" w:eastAsia="Times New Roman" w:hAnsi="Times New Roman" w:cs="Times New Roman"/>
+        </w:rPr>
+        <w:t xml:space="preserve">2   </w:t>
+      </w:r>
+      <w:r>
+        <w:rPr>
+          <w:rFonts w:ascii="Times New Roman" w:eastAsia="Times New Roman" w:hAnsi="Times New Roman" w:cs="Times New Roman"/>
+        </w:rPr>
+        <w:tab/>
+        <w:t>Project Scope</w:t>
+      </w:r>
+    </w:p>
+    <w:p>
+      <w:pPr>
+        <w:rPr>
+          <w:rFonts w:ascii="Times New Roman" w:eastAsia="Times New Roman" w:hAnsi="Times New Roman" w:cs="Times New Roman"/>
+        </w:rPr>
+      </w:pPr>
+      <w:r>
+        <w:rPr>
+          <w:rFonts w:ascii="Times New Roman" w:eastAsia="Times New Roman" w:hAnsi="Times New Roman" w:cs="Times New Roman"/>
+        </w:rPr>
+        <w:t xml:space="preserve">2.1    </w:t>
+      </w:r>
+      <w:r>
+        <w:rPr>
+          <w:rFonts w:ascii="Times New Roman" w:eastAsia="Times New Roman" w:hAnsi="Times New Roman" w:cs="Times New Roman"/>
+        </w:rPr>
+        <w:tab/>
+        <w:t>Outline of Client’s Objectives</w:t>
+      </w:r>
+    </w:p>
+    <w:p>
+      <w:pPr>
+        <w:rPr>
+          <w:rFonts w:ascii="Times New Roman" w:eastAsia="Times New Roman" w:hAnsi="Times New Roman" w:cs="Times New Roman"/>
+        </w:rPr>
+      </w:pPr>
+      <w:r>
+        <w:rPr>
+          <w:rFonts w:ascii="Times New Roman" w:eastAsia="Times New Roman" w:hAnsi="Times New Roman" w:cs="Times New Roman"/>
+        </w:rPr>
+        <w:t xml:space="preserve">2.1.1     </w:t>
+      </w:r>
+      <w:r>
+        <w:rPr>
+          <w:rFonts w:ascii="Times New Roman" w:eastAsia="Times New Roman" w:hAnsi="Times New Roman" w:cs="Times New Roman"/>
+        </w:rPr>
+        <w:tab/>
+        <w:t>Objectives</w:t>
+      </w:r>
+    </w:p>
+    <w:p>
+      <w:pPr>
+        <w:rPr>
+          <w:rFonts w:ascii="Times New Roman" w:eastAsia="Times New Roman" w:hAnsi="Times New Roman" w:cs="Times New Roman"/>
+        </w:rPr>
+      </w:pPr>
+      <w:r>
+        <w:rPr>
+          <w:rFonts w:ascii="Times New Roman" w:eastAsia="Times New Roman" w:hAnsi="Times New Roman" w:cs="Times New Roman"/>
+        </w:rPr>
+        <w:t xml:space="preserve">2.1.2     </w:t>
+      </w:r>
+      <w:r>
+        <w:rPr>
+          <w:rFonts w:ascii="Times New Roman" w:eastAsia="Times New Roman" w:hAnsi="Times New Roman" w:cs="Times New Roman"/>
+        </w:rPr>
+        <w:tab/>
+        <w:t>Success Criteria</w:t>
+      </w:r>
+    </w:p>
+    <w:p>
+      <w:pPr>
+        <w:rPr>
+          <w:rFonts w:ascii="Times New Roman" w:eastAsia="Times New Roman" w:hAnsi="Times New Roman" w:cs="Times New Roman"/>
+        </w:rPr>
+      </w:pPr>
+      <w:r>
+        <w:rPr>
+          <w:rFonts w:ascii="Times New Roman" w:eastAsia="Times New Roman" w:hAnsi="Times New Roman" w:cs="Times New Roman"/>
+        </w:rPr>
+        <w:t xml:space="preserve">2.1.3     </w:t>
+      </w:r>
+      <w:r>
+        <w:rPr>
+          <w:rFonts w:ascii="Times New Roman" w:eastAsia="Times New Roman" w:hAnsi="Times New Roman" w:cs="Times New Roman"/>
+        </w:rPr>
+        <w:tab/>
+        <w:t>Risks</w:t>
+      </w:r>
+    </w:p>
+    <w:p>
+      <w:pPr>
+        <w:rPr>
+          <w:rFonts w:ascii="Times New Roman" w:eastAsia="Times New Roman" w:hAnsi="Times New Roman" w:cs="Times New Roman"/>
+        </w:rPr>
+      </w:pPr>
+      <w:r>
+        <w:rPr>
+          <w:rFonts w:ascii="Times New Roman" w:eastAsia="Times New Roman" w:hAnsi="Times New Roman" w:cs="Times New Roman"/>
+        </w:rPr>
+        <w:t xml:space="preserve">3   </w:t>
+      </w:r>
+      <w:r>
+        <w:rPr>
+          <w:rFonts w:ascii="Times New Roman" w:eastAsia="Times New Roman" w:hAnsi="Times New Roman" w:cs="Times New Roman"/>
+        </w:rPr>
+        <w:tab/>
+        <w:t>Deliverables</w:t>
+      </w:r>
+    </w:p>
+    <w:p>
+      <w:pPr>
+        <w:rPr>
+          <w:rFonts w:ascii="Times New Roman" w:eastAsia="Times New Roman" w:hAnsi="Times New Roman" w:cs="Times New Roman"/>
+        </w:rPr>
+      </w:pPr>
+      <w:r>
+        <w:rPr>
+          <w:rFonts w:ascii="Times New Roman" w:eastAsia="Times New Roman" w:hAnsi="Times New Roman" w:cs="Times New Roman"/>
+        </w:rPr>
+        <w:t xml:space="preserve">3.1    </w:t>
+      </w:r>
+      <w:r>
+        <w:rPr>
+          <w:rFonts w:ascii="Times New Roman" w:eastAsia="Times New Roman" w:hAnsi="Times New Roman" w:cs="Times New Roman"/>
+        </w:rPr>
+        <w:tab/>
+        <w:t>To client</w:t>
+      </w:r>
+    </w:p>
+    <w:p>
+      <w:pPr>
+        <w:rPr>
+          <w:rFonts w:ascii="Times New Roman" w:eastAsia="Times New Roman" w:hAnsi="Times New Roman" w:cs="Times New Roman"/>
+        </w:rPr>
+      </w:pPr>
+      <w:r>
+        <w:rPr>
+          <w:rFonts w:ascii="Times New Roman" w:eastAsia="Times New Roman" w:hAnsi="Times New Roman" w:cs="Times New Roman"/>
+        </w:rPr>
+        <w:t xml:space="preserve">3.2    </w:t>
+      </w:r>
+      <w:r>
+        <w:rPr>
+          <w:rFonts w:ascii="Times New Roman" w:eastAsia="Times New Roman" w:hAnsi="Times New Roman" w:cs="Times New Roman"/>
+        </w:rPr>
+        <w:tab/>
+        <w:t>From client</w:t>
+      </w:r>
+    </w:p>
+    <w:p>
+      <w:pPr>
+        <w:rPr>
+          <w:rFonts w:ascii="Times New Roman" w:eastAsia="Times New Roman" w:hAnsi="Times New Roman" w:cs="Times New Roman"/>
+        </w:rPr>
+      </w:pPr>
+      <w:r>
+        <w:rPr>
+          <w:rFonts w:ascii="Times New Roman" w:eastAsia="Times New Roman" w:hAnsi="Times New Roman" w:cs="Times New Roman"/>
+        </w:rPr>
+        <w:t xml:space="preserve">4   </w:t>
+      </w:r>
+      <w:r>
+        <w:rPr>
+          <w:rFonts w:ascii="Times New Roman" w:eastAsia="Times New Roman" w:hAnsi="Times New Roman" w:cs="Times New Roman"/>
+        </w:rPr>
+        <w:tab/>
+        <w:t>Project Approach</w:t>
+      </w:r>
+    </w:p>
+    <w:p>
+      <w:pPr>
+        <w:rPr>
+          <w:rFonts w:ascii="Times New Roman" w:eastAsia="Times New Roman" w:hAnsi="Times New Roman" w:cs="Times New Roman"/>
+        </w:rPr>
+      </w:pPr>
+      <w:r>
+        <w:rPr>
+          <w:rFonts w:ascii="Times New Roman" w:eastAsia="Times New Roman" w:hAnsi="Times New Roman" w:cs="Times New Roman"/>
+        </w:rPr>
+        <w:t xml:space="preserve">4.1    </w:t>
+      </w:r>
+      <w:r>
+        <w:rPr>
+          <w:rFonts w:ascii="Times New Roman" w:eastAsia="Times New Roman" w:hAnsi="Times New Roman" w:cs="Times New Roman"/>
+        </w:rPr>
+        <w:tab/>
+        <w:t>Project Lifecycle Processes</w:t>
+      </w:r>
+    </w:p>
+    <w:p>
+      <w:pPr>
+        <w:rPr>
+          <w:rFonts w:ascii="Times New Roman" w:eastAsia="Times New Roman" w:hAnsi="Times New Roman" w:cs="Times New Roman"/>
+        </w:rPr>
+      </w:pPr>
+      <w:r>
+        <w:rPr>
+          <w:rFonts w:ascii="Times New Roman" w:eastAsia="Times New Roman" w:hAnsi="Times New Roman" w:cs="Times New Roman"/>
+        </w:rPr>
+        <w:t>4.2</w:t>
+      </w:r>
+      <w:r>
+        <w:rPr>
+          <w:rFonts w:ascii="Times New Roman" w:eastAsia="Times New Roman" w:hAnsi="Times New Roman" w:cs="Times New Roman"/>
+        </w:rPr>
+        <w:t xml:space="preserve">    </w:t>
+      </w:r>
+      <w:r>
+        <w:rPr>
+          <w:rFonts w:ascii="Times New Roman" w:eastAsia="Times New Roman" w:hAnsi="Times New Roman" w:cs="Times New Roman"/>
+        </w:rPr>
+        <w:tab/>
+        <w:t>Organization</w:t>
+      </w:r>
+    </w:p>
+    <w:p>
+      <w:pPr>
+        <w:rPr>
+          <w:rFonts w:ascii="Times New Roman" w:eastAsia="Times New Roman" w:hAnsi="Times New Roman" w:cs="Times New Roman"/>
+        </w:rPr>
+      </w:pPr>
+      <w:r>
+        <w:rPr>
+          <w:rFonts w:ascii="Times New Roman" w:eastAsia="Times New Roman" w:hAnsi="Times New Roman" w:cs="Times New Roman"/>
+        </w:rPr>
+        <w:t>4.2</w:t>
+      </w:r>
+      <w:r>
+        <w:rPr>
+          <w:rFonts w:ascii="Times New Roman" w:eastAsia="Times New Roman" w:hAnsi="Times New Roman" w:cs="Times New Roman"/>
+        </w:rPr>
+        <w:t xml:space="preserve">.1     </w:t>
+      </w:r>
+      <w:r>
+        <w:rPr>
+          <w:rFonts w:ascii="Times New Roman" w:eastAsia="Times New Roman" w:hAnsi="Times New Roman" w:cs="Times New Roman"/>
+        </w:rPr>
+        <w:tab/>
+        <w:t>Project Team</w:t>
+      </w:r>
+    </w:p>
+    <w:p>
+      <w:pPr>
+        <w:rPr>
+          <w:rFonts w:ascii="Times New Roman" w:eastAsia="Times New Roman" w:hAnsi="Times New Roman" w:cs="Times New Roman"/>
+        </w:rPr>
+      </w:pPr>
+      <w:r>
+        <w:rPr>
+          <w:rFonts w:ascii="Times New Roman" w:eastAsia="Times New Roman" w:hAnsi="Times New Roman" w:cs="Times New Roman"/>
+        </w:rPr>
+        <w:t xml:space="preserve">5   </w:t>
+      </w:r>
+      <w:r>
+        <w:rPr>
+          <w:rFonts w:ascii="Times New Roman" w:eastAsia="Times New Roman" w:hAnsi="Times New Roman" w:cs="Times New Roman"/>
+        </w:rPr>
+        <w:tab/>
+        <w:t>Communications Plan</w:t>
+      </w:r>
+    </w:p>
+    <w:p>
+      <w:pPr>
+        <w:rPr>
+          <w:rFonts w:ascii="Times New Roman" w:eastAsia="Times New Roman" w:hAnsi="Times New Roman" w:cs="Times New Roman"/>
+        </w:rPr>
+      </w:pPr>
+      <w:r>
+        <w:rPr>
+          <w:rFonts w:ascii="Times New Roman" w:eastAsia="Times New Roman" w:hAnsi="Times New Roman" w:cs="Times New Roman"/>
+        </w:rPr>
+        <w:t xml:space="preserve">6   </w:t>
+      </w:r>
+      <w:r>
+        <w:rPr>
+          <w:rFonts w:ascii="Times New Roman" w:eastAsia="Times New Roman" w:hAnsi="Times New Roman" w:cs="Times New Roman"/>
+        </w:rPr>
+        <w:tab/>
+        <w:t>Work Plan</w:t>
+      </w:r>
+    </w:p>
+    <w:p>
+      <w:pPr>
+        <w:rPr>
+          <w:rFonts w:ascii="Times New Roman" w:eastAsia="Times New Roman" w:hAnsi="Times New Roman" w:cs="Times New Roman"/>
+        </w:rPr>
+      </w:pPr>
+      <w:r>
+        <w:rPr>
+          <w:rFonts w:ascii="Times New Roman" w:eastAsia="Times New Roman" w:hAnsi="Times New Roman" w:cs="Times New Roman"/>
+        </w:rPr>
+        <w:t xml:space="preserve">6.1    </w:t>
+      </w:r>
+      <w:r>
+        <w:rPr>
+          <w:rFonts w:ascii="Times New Roman" w:eastAsia="Times New Roman" w:hAnsi="Times New Roman" w:cs="Times New Roman"/>
+        </w:rPr>
+        <w:tab/>
+        <w:t>Work Breakdown Structure</w:t>
+      </w:r>
+    </w:p>
+    <w:p>
+      <w:pPr>
+        <w:rPr>
+          <w:rFonts w:ascii="Times New Roman" w:eastAsia="Times New Roman" w:hAnsi="Times New Roman" w:cs="Times New Roman"/>
+        </w:rPr>
+      </w:pPr>
+      <w:r>
+        <w:rPr>
+          <w:rFonts w:ascii="Times New Roman" w:eastAsia="Times New Roman" w:hAnsi="Times New Roman" w:cs="Times New Roman"/>
+        </w:rPr>
+        <w:t xml:space="preserve">7 </w:t>
+      </w:r>
+      <w:r>
+        <w:rPr>
+          <w:rFonts w:ascii="Times New Roman" w:eastAsia="Times New Roman" w:hAnsi="Times New Roman" w:cs="Times New Roman"/>
+        </w:rPr>
+        <w:tab/>
+        <w:t>Risk Management.</w:t>
+      </w:r>
+    </w:p>
+    <w:p>
+      <w:pPr>
+        <w:rPr>
+          <w:rFonts w:ascii="Times New Roman" w:eastAsia="Times New Roman" w:hAnsi="Times New Roman" w:cs="Times New Roman"/>
+        </w:rPr>
+      </w:pPr>
+      <w:r>
+        <w:rPr>
+          <w:rFonts w:ascii="Times New Roman" w:eastAsia="Times New Roman" w:hAnsi="Times New Roman" w:cs="Times New Roman"/>
+        </w:rPr>
+        <w:t>8</w:t>
+      </w:r>
+      <w:r>
+        <w:rPr>
+          <w:rFonts w:ascii="Times New Roman" w:eastAsia="Times New Roman" w:hAnsi="Times New Roman" w:cs="Times New Roman"/>
+        </w:rPr>
+        <w:t xml:space="preserve">. </w:t>
+      </w:r>
+      <w:r>
+        <w:rPr>
+          <w:rFonts w:ascii="Times New Roman" w:eastAsia="Times New Roman" w:hAnsi="Times New Roman" w:cs="Times New Roman"/>
+        </w:rPr>
+        <w:tab/>
+        <w:t xml:space="preserve">Configuration and Change Management  </w:t>
+      </w:r>
+    </w:p>
+    <w:p>
+      <w:pPr>
+        <w:rPr>
+          <w:rFonts w:ascii="Times New Roman" w:eastAsia="Times New Roman" w:hAnsi="Times New Roman" w:cs="Times New Roman"/>
           <w:sz w:val="20"/>
           <w:szCs w:val="20"/>
         </w:rPr>
       </w:pPr>
       <w:r>
+        <w:br w:type="page"/>
+      </w:r>
+    </w:p>
+    <w:p>
+      <w:pPr>
         <w:rPr>
           <w:rFonts w:ascii="Times New Roman" w:eastAsia="Times New Roman" w:hAnsi="Times New Roman" w:cs="Times New Roman"/>
           <w:sz w:val="20"/>
           <w:szCs w:val="20"/>
         </w:rPr>
-        <w:t xml:space="preserve">1   </w:t>
-      </w:r>
-      <w:r>
-        <w:rPr>
-          <w:rFonts w:ascii="Times New Roman" w:eastAsia="Times New Roman" w:hAnsi="Times New Roman" w:cs="Times New Roman"/>
-          <w:sz w:val="20"/>
-          <w:szCs w:val="20"/>
-        </w:rPr>
-        <w:tab/>
-        <w:t>Introduction</w:t>
-      </w:r>
-    </w:p>
-    <w:p>
-      <w:pPr>
-        <w:rPr>
-          <w:rFonts w:ascii="Times New Roman" w:eastAsia="Times New Roman" w:hAnsi="Times New Roman" w:cs="Times New Roman"/>
-          <w:sz w:val="20"/>
-          <w:szCs w:val="20"/>
-        </w:rPr>
-      </w:pPr>
-      <w:r>
-        <w:rPr>
-          <w:rFonts w:ascii="Times New Roman" w:eastAsia="Times New Roman" w:hAnsi="Times New Roman" w:cs="Times New Roman"/>
-          <w:sz w:val="20"/>
-          <w:szCs w:val="20"/>
-        </w:rPr>
-        <w:t xml:space="preserve">1.1    </w:t>
-      </w:r>
-      <w:r>
-        <w:rPr>
-          <w:rFonts w:ascii="Times New Roman" w:eastAsia="Times New Roman" w:hAnsi="Times New Roman" w:cs="Times New Roman"/>
-          <w:sz w:val="20"/>
-          <w:szCs w:val="20"/>
-        </w:rPr>
-        <w:tab/>
-      </w:r>
-      <w:r>
-        <w:rPr>
-          <w:rFonts w:ascii="Times New Roman" w:eastAsia="Times New Roman" w:hAnsi="Times New Roman" w:cs="Times New Roman"/>
-          <w:sz w:val="20"/>
-          <w:szCs w:val="20"/>
-        </w:rPr>
-        <w:t>Document Purpose</w:t>
-      </w:r>
-    </w:p>
-    <w:p>
-      <w:pPr>
-        <w:rPr>
-          <w:rFonts w:ascii="Times New Roman" w:eastAsia="Times New Roman" w:hAnsi="Times New Roman" w:cs="Times New Roman"/>
-          <w:sz w:val="20"/>
-          <w:szCs w:val="20"/>
-        </w:rPr>
-      </w:pPr>
-      <w:r>
-        <w:rPr>
-          <w:rFonts w:ascii="Times New Roman" w:eastAsia="Times New Roman" w:hAnsi="Times New Roman" w:cs="Times New Roman"/>
-          <w:sz w:val="20"/>
-          <w:szCs w:val="20"/>
-        </w:rPr>
-        <w:t xml:space="preserve">1.2    </w:t>
-      </w:r>
-      <w:r>
-        <w:rPr>
-          <w:rFonts w:ascii="Times New Roman" w:eastAsia="Times New Roman" w:hAnsi="Times New Roman" w:cs="Times New Roman"/>
-          <w:sz w:val="20"/>
-          <w:szCs w:val="20"/>
-        </w:rPr>
-        <w:tab/>
-        <w:t>Associated Documents</w:t>
-      </w:r>
-    </w:p>
-    <w:p>
-      <w:pPr>
-        <w:rPr>
-          <w:rFonts w:ascii="Times New Roman" w:eastAsia="Times New Roman" w:hAnsi="Times New Roman" w:cs="Times New Roman"/>
-          <w:sz w:val="20"/>
-          <w:szCs w:val="20"/>
-        </w:rPr>
-      </w:pPr>
-      <w:r>
-        <w:rPr>
-          <w:rFonts w:ascii="Times New Roman" w:eastAsia="Times New Roman" w:hAnsi="Times New Roman" w:cs="Times New Roman"/>
-          <w:sz w:val="20"/>
-          <w:szCs w:val="20"/>
-        </w:rPr>
-        <w:t xml:space="preserve">1.3    </w:t>
-      </w:r>
-      <w:r>
-        <w:rPr>
-          <w:rFonts w:ascii="Times New Roman" w:eastAsia="Times New Roman" w:hAnsi="Times New Roman" w:cs="Times New Roman"/>
-          <w:sz w:val="20"/>
-          <w:szCs w:val="20"/>
-        </w:rPr>
-        <w:tab/>
-        <w:t>Project Plan Maintenance.</w:t>
-      </w:r>
-    </w:p>
-    <w:p>
-      <w:pPr>
-        <w:rPr>
-          <w:rFonts w:ascii="Times New Roman" w:eastAsia="Times New Roman" w:hAnsi="Times New Roman" w:cs="Times New Roman"/>
-          <w:sz w:val="20"/>
-          <w:szCs w:val="20"/>
-        </w:rPr>
-      </w:pPr>
-      <w:r>
-        <w:rPr>
-          <w:rFonts w:ascii="Times New Roman" w:eastAsia="Times New Roman" w:hAnsi="Times New Roman" w:cs="Times New Roman"/>
-          <w:sz w:val="20"/>
-          <w:szCs w:val="20"/>
-        </w:rPr>
-        <w:t xml:space="preserve">2   </w:t>
-      </w:r>
-      <w:r>
-        <w:rPr>
-          <w:rFonts w:ascii="Times New Roman" w:eastAsia="Times New Roman" w:hAnsi="Times New Roman" w:cs="Times New Roman"/>
-          <w:sz w:val="20"/>
-          <w:szCs w:val="20"/>
-        </w:rPr>
-        <w:tab/>
-        <w:t>Project Scope</w:t>
-      </w:r>
-    </w:p>
-    <w:p>
-      <w:pPr>
-        <w:rPr>
-          <w:rFonts w:ascii="Times New Roman" w:eastAsia="Times New Roman" w:hAnsi="Times New Roman" w:cs="Times New Roman"/>
-          <w:sz w:val="20"/>
-          <w:szCs w:val="20"/>
-        </w:rPr>
-      </w:pPr>
-      <w:r>
-        <w:rPr>
-          <w:rFonts w:ascii="Times New Roman" w:eastAsia="Times New Roman" w:hAnsi="Times New Roman" w:cs="Times New Roman"/>
-          <w:sz w:val="20"/>
-          <w:szCs w:val="20"/>
-        </w:rPr>
-        <w:t xml:space="preserve">2.1    </w:t>
-      </w:r>
-      <w:r>
-        <w:rPr>
-          <w:rFonts w:ascii="Times New Roman" w:eastAsia="Times New Roman" w:hAnsi="Times New Roman" w:cs="Times New Roman"/>
-          <w:sz w:val="20"/>
-          <w:szCs w:val="20"/>
-        </w:rPr>
-        <w:tab/>
-        <w:t>Outline of Client’s Objectives</w:t>
-      </w:r>
-    </w:p>
-    <w:p>
-      <w:pPr>
-        <w:rPr>
-          <w:rFonts w:ascii="Times New Roman" w:eastAsia="Times New Roman" w:hAnsi="Times New Roman" w:cs="Times New Roman"/>
-          <w:sz w:val="20"/>
-          <w:szCs w:val="20"/>
-        </w:rPr>
-      </w:pPr>
-      <w:r>
-        <w:rPr>
-          <w:rFonts w:ascii="Times New Roman" w:eastAsia="Times New Roman" w:hAnsi="Times New Roman" w:cs="Times New Roman"/>
-          <w:sz w:val="20"/>
-          <w:szCs w:val="20"/>
-        </w:rPr>
-        <w:t xml:space="preserve">2.1.1     </w:t>
-      </w:r>
-      <w:r>
-        <w:rPr>
-          <w:rFonts w:ascii="Times New Roman" w:eastAsia="Times New Roman" w:hAnsi="Times New Roman" w:cs="Times New Roman"/>
-          <w:sz w:val="20"/>
-          <w:szCs w:val="20"/>
-        </w:rPr>
-        <w:tab/>
-        <w:t>Objectives</w:t>
-      </w:r>
-    </w:p>
-    <w:p>
-      <w:pPr>
-        <w:rPr>
-          <w:rFonts w:ascii="Times New Roman" w:eastAsia="Times New Roman" w:hAnsi="Times New Roman" w:cs="Times New Roman"/>
-          <w:sz w:val="20"/>
-          <w:szCs w:val="20"/>
-        </w:rPr>
-      </w:pPr>
-      <w:r>
-        <w:rPr>
-          <w:rFonts w:ascii="Times New Roman" w:eastAsia="Times New Roman" w:hAnsi="Times New Roman" w:cs="Times New Roman"/>
-          <w:sz w:val="20"/>
-          <w:szCs w:val="20"/>
-        </w:rPr>
-        <w:t xml:space="preserve">2.1.2     </w:t>
-      </w:r>
-      <w:r>
-        <w:rPr>
-          <w:rFonts w:ascii="Times New Roman" w:eastAsia="Times New Roman" w:hAnsi="Times New Roman" w:cs="Times New Roman"/>
-          <w:sz w:val="20"/>
-          <w:szCs w:val="20"/>
-        </w:rPr>
-        <w:tab/>
-        <w:t>Success Criteria</w:t>
-      </w:r>
-    </w:p>
-    <w:p>
-      <w:pPr>
-        <w:rPr>
-          <w:rFonts w:ascii="Times New Roman" w:eastAsia="Times New Roman" w:hAnsi="Times New Roman" w:cs="Times New Roman"/>
-          <w:sz w:val="20"/>
-          <w:szCs w:val="20"/>
-        </w:rPr>
-      </w:pPr>
-      <w:r>
-        <w:rPr>
-          <w:rFonts w:ascii="Times New Roman" w:eastAsia="Times New Roman" w:hAnsi="Times New Roman" w:cs="Times New Roman"/>
-          <w:sz w:val="20"/>
-          <w:szCs w:val="20"/>
-        </w:rPr>
-        <w:t xml:space="preserve">2.1.3     </w:t>
-      </w:r>
-      <w:r>
-        <w:rPr>
-          <w:rFonts w:ascii="Times New Roman" w:eastAsia="Times New Roman" w:hAnsi="Times New Roman" w:cs="Times New Roman"/>
-          <w:sz w:val="20"/>
-          <w:szCs w:val="20"/>
-        </w:rPr>
-        <w:tab/>
-        <w:t>Risks</w:t>
-      </w:r>
-    </w:p>
-    <w:p>
-      <w:pPr>
-        <w:rPr>
-          <w:rFonts w:ascii="Times New Roman" w:eastAsia="Times New Roman" w:hAnsi="Times New Roman" w:cs="Times New Roman"/>
-          <w:sz w:val="20"/>
-          <w:szCs w:val="20"/>
-        </w:rPr>
-      </w:pPr>
-      <w:r>
-        <w:rPr>
-          <w:rFonts w:ascii="Times New Roman" w:eastAsia="Times New Roman" w:hAnsi="Times New Roman" w:cs="Times New Roman"/>
-          <w:sz w:val="20"/>
-          <w:szCs w:val="20"/>
-        </w:rPr>
-        <w:t xml:space="preserve">3   </w:t>
-      </w:r>
-      <w:r>
-        <w:rPr>
-          <w:rFonts w:ascii="Times New Roman" w:eastAsia="Times New Roman" w:hAnsi="Times New Roman" w:cs="Times New Roman"/>
-          <w:sz w:val="20"/>
-          <w:szCs w:val="20"/>
-        </w:rPr>
-        <w:tab/>
-        <w:t>Deliverables</w:t>
-      </w:r>
-    </w:p>
-    <w:p>
-      <w:pPr>
-        <w:rPr>
-          <w:rFonts w:ascii="Times New Roman" w:eastAsia="Times New Roman" w:hAnsi="Times New Roman" w:cs="Times New Roman"/>
-          <w:sz w:val="20"/>
-          <w:szCs w:val="20"/>
-        </w:rPr>
-      </w:pPr>
-      <w:r>
-        <w:rPr>
-          <w:rFonts w:ascii="Times New Roman" w:eastAsia="Times New Roman" w:hAnsi="Times New Roman" w:cs="Times New Roman"/>
-          <w:sz w:val="20"/>
-          <w:szCs w:val="20"/>
-        </w:rPr>
-        <w:t xml:space="preserve">3.1    </w:t>
-      </w:r>
-      <w:r>
-        <w:rPr>
-          <w:rFonts w:ascii="Times New Roman" w:eastAsia="Times New Roman" w:hAnsi="Times New Roman" w:cs="Times New Roman"/>
-          <w:sz w:val="20"/>
-          <w:szCs w:val="20"/>
-        </w:rPr>
-        <w:tab/>
-        <w:t>To client</w:t>
-      </w:r>
-    </w:p>
-    <w:p>
-      <w:pPr>
-        <w:rPr>
-          <w:rFonts w:ascii="Times New Roman" w:eastAsia="Times New Roman" w:hAnsi="Times New Roman" w:cs="Times New Roman"/>
-          <w:sz w:val="20"/>
-          <w:szCs w:val="20"/>
-        </w:rPr>
-      </w:pPr>
-      <w:r>
-        <w:rPr>
-          <w:rFonts w:ascii="Times New Roman" w:eastAsia="Times New Roman" w:hAnsi="Times New Roman" w:cs="Times New Roman"/>
-          <w:sz w:val="20"/>
-          <w:szCs w:val="20"/>
-        </w:rPr>
-        <w:t xml:space="preserve">3.2    </w:t>
-      </w:r>
-      <w:r>
-        <w:rPr>
-          <w:rFonts w:ascii="Times New Roman" w:eastAsia="Times New Roman" w:hAnsi="Times New Roman" w:cs="Times New Roman"/>
-          <w:sz w:val="20"/>
-          <w:szCs w:val="20"/>
-        </w:rPr>
-        <w:tab/>
-      </w:r>
-      <w:r>
-        <w:rPr>
-          <w:rFonts w:ascii="Times New Roman" w:eastAsia="Times New Roman" w:hAnsi="Times New Roman" w:cs="Times New Roman"/>
-          <w:sz w:val="20"/>
-          <w:szCs w:val="20"/>
-        </w:rPr>
-        <w:t>From client</w:t>
-      </w:r>
-    </w:p>
-    <w:p>
-      <w:pPr>
-        <w:rPr>
-          <w:rFonts w:ascii="Times New Roman" w:eastAsia="Times New Roman" w:hAnsi="Times New Roman" w:cs="Times New Roman"/>
-          <w:sz w:val="20"/>
-          <w:szCs w:val="20"/>
-        </w:rPr>
-      </w:pPr>
-      <w:r>
-        <w:rPr>
-          <w:rFonts w:ascii="Times New Roman" w:eastAsia="Times New Roman" w:hAnsi="Times New Roman" w:cs="Times New Roman"/>
-          <w:sz w:val="20"/>
-          <w:szCs w:val="20"/>
-        </w:rPr>
-        <w:t xml:space="preserve">4   </w:t>
-      </w:r>
-      <w:r>
-        <w:rPr>
-          <w:rFonts w:ascii="Times New Roman" w:eastAsia="Times New Roman" w:hAnsi="Times New Roman" w:cs="Times New Roman"/>
-          <w:sz w:val="20"/>
-          <w:szCs w:val="20"/>
-        </w:rPr>
-        <w:tab/>
-        <w:t>Project Approach</w:t>
-      </w:r>
-    </w:p>
-    <w:p>
-      <w:pPr>
-        <w:rPr>
-          <w:rFonts w:ascii="Times New Roman" w:eastAsia="Times New Roman" w:hAnsi="Times New Roman" w:cs="Times New Roman"/>
-          <w:sz w:val="20"/>
-          <w:szCs w:val="20"/>
-        </w:rPr>
-      </w:pPr>
-      <w:r>
-        <w:rPr>
-          <w:rFonts w:ascii="Times New Roman" w:eastAsia="Times New Roman" w:hAnsi="Times New Roman" w:cs="Times New Roman"/>
-          <w:sz w:val="20"/>
-          <w:szCs w:val="20"/>
-        </w:rPr>
-        <w:t xml:space="preserve">4.1    </w:t>
-      </w:r>
-      <w:r>
-        <w:rPr>
-          <w:rFonts w:ascii="Times New Roman" w:eastAsia="Times New Roman" w:hAnsi="Times New Roman" w:cs="Times New Roman"/>
-          <w:sz w:val="20"/>
-          <w:szCs w:val="20"/>
-        </w:rPr>
-        <w:tab/>
-        <w:t>Project Lifecycle Processes</w:t>
-      </w:r>
-    </w:p>
-    <w:p>
-      <w:pPr>
-        <w:rPr>
-          <w:rFonts w:ascii="Times New Roman" w:eastAsia="Times New Roman" w:hAnsi="Times New Roman" w:cs="Times New Roman"/>
-          <w:sz w:val="20"/>
-          <w:szCs w:val="20"/>
-        </w:rPr>
-      </w:pPr>
-      <w:r>
-        <w:rPr>
-          <w:rFonts w:ascii="Times New Roman" w:eastAsia="Times New Roman" w:hAnsi="Times New Roman" w:cs="Times New Roman"/>
-          <w:sz w:val="20"/>
-          <w:szCs w:val="20"/>
-        </w:rPr>
-        <w:t xml:space="preserve">4.2    </w:t>
-      </w:r>
-      <w:r>
-        <w:rPr>
-          <w:rFonts w:ascii="Times New Roman" w:eastAsia="Times New Roman" w:hAnsi="Times New Roman" w:cs="Times New Roman"/>
-          <w:sz w:val="20"/>
-          <w:szCs w:val="20"/>
-        </w:rPr>
-        <w:tab/>
-        <w:t>Project Management Processes</w:t>
-      </w:r>
-    </w:p>
-    <w:p>
-      <w:pPr>
-        <w:rPr>
-          <w:rFonts w:ascii="Times New Roman" w:eastAsia="Times New Roman" w:hAnsi="Times New Roman" w:cs="Times New Roman"/>
-          <w:sz w:val="20"/>
-          <w:szCs w:val="20"/>
-        </w:rPr>
-      </w:pPr>
-      <w:r>
-        <w:rPr>
-          <w:rFonts w:ascii="Times New Roman" w:eastAsia="Times New Roman" w:hAnsi="Times New Roman" w:cs="Times New Roman"/>
-          <w:sz w:val="20"/>
-          <w:szCs w:val="20"/>
-        </w:rPr>
-        <w:t xml:space="preserve">4.3    </w:t>
-      </w:r>
-      <w:r>
-        <w:rPr>
-          <w:rFonts w:ascii="Times New Roman" w:eastAsia="Times New Roman" w:hAnsi="Times New Roman" w:cs="Times New Roman"/>
-          <w:sz w:val="20"/>
-          <w:szCs w:val="20"/>
-        </w:rPr>
-        <w:tab/>
-        <w:t>Project Support Processes</w:t>
-      </w:r>
-    </w:p>
-    <w:p>
-      <w:pPr>
-        <w:rPr>
-          <w:rFonts w:ascii="Times New Roman" w:eastAsia="Times New Roman" w:hAnsi="Times New Roman" w:cs="Times New Roman"/>
-          <w:sz w:val="20"/>
-          <w:szCs w:val="20"/>
-        </w:rPr>
-      </w:pPr>
-      <w:r>
-        <w:rPr>
-          <w:rFonts w:ascii="Times New Roman" w:eastAsia="Times New Roman" w:hAnsi="Times New Roman" w:cs="Times New Roman"/>
-          <w:sz w:val="20"/>
-          <w:szCs w:val="20"/>
-        </w:rPr>
-        <w:t xml:space="preserve">4.4    </w:t>
-      </w:r>
-      <w:r>
-        <w:rPr>
-          <w:rFonts w:ascii="Times New Roman" w:eastAsia="Times New Roman" w:hAnsi="Times New Roman" w:cs="Times New Roman"/>
-          <w:sz w:val="20"/>
-          <w:szCs w:val="20"/>
-        </w:rPr>
-        <w:tab/>
-        <w:t>Organization</w:t>
-      </w:r>
-    </w:p>
-    <w:p>
-      <w:pPr>
-        <w:rPr>
-          <w:rFonts w:ascii="Times New Roman" w:eastAsia="Times New Roman" w:hAnsi="Times New Roman" w:cs="Times New Roman"/>
-          <w:sz w:val="20"/>
-          <w:szCs w:val="20"/>
-        </w:rPr>
-      </w:pPr>
-      <w:r>
-        <w:rPr>
-          <w:rFonts w:ascii="Times New Roman" w:eastAsia="Times New Roman" w:hAnsi="Times New Roman" w:cs="Times New Roman"/>
-          <w:sz w:val="20"/>
-          <w:szCs w:val="20"/>
-        </w:rPr>
-        <w:t xml:space="preserve">4.4.1     </w:t>
-      </w:r>
-      <w:r>
-        <w:rPr>
-          <w:rFonts w:ascii="Times New Roman" w:eastAsia="Times New Roman" w:hAnsi="Times New Roman" w:cs="Times New Roman"/>
-          <w:sz w:val="20"/>
-          <w:szCs w:val="20"/>
-        </w:rPr>
-        <w:tab/>
-        <w:t>Project Team</w:t>
-      </w:r>
-    </w:p>
-    <w:p>
-      <w:pPr>
-        <w:rPr>
-          <w:rFonts w:ascii="Times New Roman" w:eastAsia="Times New Roman" w:hAnsi="Times New Roman" w:cs="Times New Roman"/>
-          <w:sz w:val="20"/>
-          <w:szCs w:val="20"/>
-        </w:rPr>
-      </w:pPr>
-      <w:r>
-        <w:rPr>
-          <w:rFonts w:ascii="Times New Roman" w:eastAsia="Times New Roman" w:hAnsi="Times New Roman" w:cs="Times New Roman"/>
-          <w:sz w:val="20"/>
-          <w:szCs w:val="20"/>
-        </w:rPr>
-        <w:t xml:space="preserve">4.4.2     </w:t>
-      </w:r>
-      <w:r>
-        <w:rPr>
-          <w:rFonts w:ascii="Times New Roman" w:eastAsia="Times New Roman" w:hAnsi="Times New Roman" w:cs="Times New Roman"/>
-          <w:sz w:val="20"/>
-          <w:szCs w:val="20"/>
-        </w:rPr>
-        <w:tab/>
-        <w:t>Mapping Between &lt;Organization&gt; and Client</w:t>
-      </w:r>
-    </w:p>
-    <w:p>
-      <w:pPr>
-        <w:rPr>
-          <w:rFonts w:ascii="Times New Roman" w:eastAsia="Times New Roman" w:hAnsi="Times New Roman" w:cs="Times New Roman"/>
-          <w:sz w:val="20"/>
-          <w:szCs w:val="20"/>
-        </w:rPr>
-      </w:pPr>
-      <w:r>
-        <w:rPr>
-          <w:rFonts w:ascii="Times New Roman" w:eastAsia="Times New Roman" w:hAnsi="Times New Roman" w:cs="Times New Roman"/>
-          <w:sz w:val="20"/>
-          <w:szCs w:val="20"/>
-        </w:rPr>
-        <w:t xml:space="preserve">5   </w:t>
-      </w:r>
-      <w:r>
-        <w:rPr>
-          <w:rFonts w:ascii="Times New Roman" w:eastAsia="Times New Roman" w:hAnsi="Times New Roman" w:cs="Times New Roman"/>
-          <w:sz w:val="20"/>
-          <w:szCs w:val="20"/>
-        </w:rPr>
-        <w:tab/>
-      </w:r>
-      <w:r>
-        <w:rPr>
-          <w:rFonts w:ascii="Times New Roman" w:eastAsia="Times New Roman" w:hAnsi="Times New Roman" w:cs="Times New Roman"/>
-          <w:sz w:val="20"/>
-          <w:szCs w:val="20"/>
-        </w:rPr>
-        <w:t>Communications Plan</w:t>
-      </w:r>
-    </w:p>
-    <w:p>
-      <w:pPr>
-        <w:rPr>
-          <w:rFonts w:ascii="Times New Roman" w:eastAsia="Times New Roman" w:hAnsi="Times New Roman" w:cs="Times New Roman"/>
-          <w:sz w:val="20"/>
-          <w:szCs w:val="20"/>
-        </w:rPr>
-      </w:pPr>
-      <w:r>
-        <w:rPr>
-          <w:rFonts w:ascii="Times New Roman" w:eastAsia="Times New Roman" w:hAnsi="Times New Roman" w:cs="Times New Roman"/>
-          <w:sz w:val="20"/>
-          <w:szCs w:val="20"/>
-        </w:rPr>
-        <w:t xml:space="preserve">6   </w:t>
-      </w:r>
-      <w:r>
-        <w:rPr>
-          <w:rFonts w:ascii="Times New Roman" w:eastAsia="Times New Roman" w:hAnsi="Times New Roman" w:cs="Times New Roman"/>
-          <w:sz w:val="20"/>
-          <w:szCs w:val="20"/>
-        </w:rPr>
-        <w:tab/>
-        <w:t>Work Plan</w:t>
-      </w:r>
-    </w:p>
-    <w:p>
-      <w:pPr>
-        <w:rPr>
-          <w:rFonts w:ascii="Times New Roman" w:eastAsia="Times New Roman" w:hAnsi="Times New Roman" w:cs="Times New Roman"/>
-          <w:sz w:val="20"/>
-          <w:szCs w:val="20"/>
-        </w:rPr>
-      </w:pPr>
-      <w:r>
-        <w:rPr>
-          <w:rFonts w:ascii="Times New Roman" w:eastAsia="Times New Roman" w:hAnsi="Times New Roman" w:cs="Times New Roman"/>
-          <w:sz w:val="20"/>
-          <w:szCs w:val="20"/>
-        </w:rPr>
-        <w:t xml:space="preserve">6.1    </w:t>
-      </w:r>
-      <w:r>
-        <w:rPr>
-          <w:rFonts w:ascii="Times New Roman" w:eastAsia="Times New Roman" w:hAnsi="Times New Roman" w:cs="Times New Roman"/>
-          <w:sz w:val="20"/>
-          <w:szCs w:val="20"/>
-        </w:rPr>
-        <w:tab/>
-        <w:t>Work Breakdown Structure</w:t>
-      </w:r>
-    </w:p>
-    <w:p>
-      <w:pPr>
-        <w:rPr>
-          <w:rFonts w:ascii="Times New Roman" w:eastAsia="Times New Roman" w:hAnsi="Times New Roman" w:cs="Times New Roman"/>
-          <w:sz w:val="20"/>
-          <w:szCs w:val="20"/>
-        </w:rPr>
-      </w:pPr>
-      <w:bookmarkStart w:id="0" w:name="_GoBack"/>
+      </w:pPr>
+      <w:bookmarkStart w:id="0" w:name="_gjdgxs" w:colFirst="0" w:colLast="0"/>
       <w:bookmarkEnd w:id="0"/>
-      <w:r>
-        <w:rPr>
-          <w:rFonts w:ascii="Times New Roman" w:eastAsia="Times New Roman" w:hAnsi="Times New Roman" w:cs="Times New Roman"/>
-          <w:sz w:val="20"/>
-          <w:szCs w:val="20"/>
-        </w:rPr>
-        <w:t xml:space="preserve">7 </w:t>
-      </w:r>
-      <w:r>
-        <w:rPr>
-          <w:rFonts w:ascii="Times New Roman" w:eastAsia="Times New Roman" w:hAnsi="Times New Roman" w:cs="Times New Roman"/>
-          <w:sz w:val="20"/>
-          <w:szCs w:val="20"/>
-        </w:rPr>
-        <w:tab/>
-        <w:t>Risk Management.</w:t>
-      </w:r>
-    </w:p>
-    <w:p>
-      <w:pPr>
-        <w:rPr>
-          <w:rFonts w:ascii="Times New Roman" w:eastAsia="Times New Roman" w:hAnsi="Times New Roman" w:cs="Times New Roman"/>
-          <w:sz w:val="20"/>
-          <w:szCs w:val="20"/>
-        </w:rPr>
-      </w:pPr>
-      <w:r>
-        <w:rPr>
-          <w:rFonts w:ascii="Times New Roman" w:eastAsia="Times New Roman" w:hAnsi="Times New Roman" w:cs="Times New Roman"/>
-          <w:sz w:val="20"/>
-          <w:szCs w:val="20"/>
-        </w:rPr>
-        <w:t>8</w:t>
-      </w:r>
-      <w:r>
-        <w:rPr>
-          <w:rFonts w:ascii="Times New Roman" w:eastAsia="Times New Roman" w:hAnsi="Times New Roman" w:cs="Times New Roman"/>
-          <w:sz w:val="20"/>
-          <w:szCs w:val="20"/>
-        </w:rPr>
-        <w:t xml:space="preserve">. </w:t>
-      </w:r>
-      <w:r>
-        <w:rPr>
-          <w:rFonts w:ascii="Times New Roman" w:eastAsia="Times New Roman" w:hAnsi="Times New Roman" w:cs="Times New Roman"/>
-          <w:sz w:val="20"/>
-          <w:szCs w:val="20"/>
-        </w:rPr>
-        <w:tab/>
-        <w:t>Conf</w:t>
-      </w:r>
-      <w:r>
-        <w:rPr>
-          <w:rFonts w:ascii="Times New Roman" w:eastAsia="Times New Roman" w:hAnsi="Times New Roman" w:cs="Times New Roman"/>
-          <w:sz w:val="20"/>
-          <w:szCs w:val="20"/>
-        </w:rPr>
-        <w:t xml:space="preserve">iguration and Change Management  </w:t>
-      </w:r>
-    </w:p>
-    <w:p>
-      <w:pPr>
-        <w:rPr>
-          <w:rFonts w:ascii="Times New Roman" w:eastAsia="Times New Roman" w:hAnsi="Times New Roman" w:cs="Times New Roman"/>
-          <w:sz w:val="20"/>
-          <w:szCs w:val="20"/>
-        </w:rPr>
-      </w:pPr>
-      <w:r>
-        <w:br w:type="page"/>
-      </w:r>
-    </w:p>
-    <w:p>
-      <w:pPr>
-        <w:rPr>
-          <w:rFonts w:ascii="Times New Roman" w:eastAsia="Times New Roman" w:hAnsi="Times New Roman" w:cs="Times New Roman"/>
-          <w:sz w:val="20"/>
-          <w:szCs w:val="20"/>
-        </w:rPr>
-      </w:pPr>
-      <w:bookmarkStart w:id="1" w:name="_gjdgxs" w:colFirst="0" w:colLast="0"/>
-      <w:bookmarkEnd w:id="1"/>
       <w:r>
         <w:rPr>
           <w:rFonts w:ascii="Times New Roman" w:eastAsia="Times New Roman" w:hAnsi="Times New Roman" w:cs="Times New Roman"/>
@@ -1389,8 +1157,8 @@
           <w:szCs w:val="34"/>
         </w:rPr>
       </w:pPr>
-      <w:bookmarkStart w:id="2" w:name="_30j0zll" w:colFirst="0" w:colLast="0"/>
-      <w:bookmarkEnd w:id="2"/>
+      <w:bookmarkStart w:id="1" w:name="_30j0zll" w:colFirst="0" w:colLast="0"/>
+      <w:bookmarkEnd w:id="1"/>
       <w:r>
         <w:rPr>
           <w:rFonts w:ascii="Times New Roman" w:eastAsia="Times New Roman" w:hAnsi="Times New Roman" w:cs="Times New Roman"/>
@@ -1411,13 +1179,7 @@
         <w:rPr>
           <w:rFonts w:ascii="Times New Roman" w:eastAsia="Times New Roman" w:hAnsi="Times New Roman" w:cs="Times New Roman"/>
         </w:rPr>
-        <w:t>It’s an outline plan for digital Air Conditioner Screen project, which will guide the testing team and developing team among the project period, it’s also contains the</w:t>
-      </w:r>
-      <w:r>
-        <w:rPr>
-          <w:rFonts w:ascii="Times New Roman" w:eastAsia="Times New Roman" w:hAnsi="Times New Roman" w:cs="Times New Roman"/>
-        </w:rPr>
-        <w:t xml:space="preserve"> most important headlines for the whole process of the project.</w:t>
+        <w:t>It’s an outline plan for digital Air Conditioner Screen project, which will guide the testing team and developing team among the project period, it’s also contains the most important headlines for the whole process of the project.</w:t>
       </w:r>
     </w:p>
     <w:p>
@@ -1433,8 +1195,8 @@
           <w:szCs w:val="34"/>
         </w:rPr>
       </w:pPr>
-      <w:bookmarkStart w:id="3" w:name="_1fob9te" w:colFirst="0" w:colLast="0"/>
-      <w:bookmarkEnd w:id="3"/>
+      <w:bookmarkStart w:id="2" w:name="_1fob9te" w:colFirst="0" w:colLast="0"/>
+      <w:bookmarkEnd w:id="2"/>
       <w:r>
         <w:rPr>
           <w:rFonts w:ascii="Times New Roman" w:eastAsia="Times New Roman" w:hAnsi="Times New Roman" w:cs="Times New Roman"/>
@@ -1455,13 +1217,67 @@
         <w:rPr>
           <w:rFonts w:ascii="Times New Roman" w:eastAsia="Times New Roman" w:hAnsi="Times New Roman" w:cs="Times New Roman"/>
         </w:rPr>
-        <w:t>This document associated with Software Requirement Specification document, Software Design Document, Test plan Document, Requirement Traceability Matrix, Struc</w:t>
-      </w:r>
-      <w:r>
-        <w:rPr>
-          <w:rFonts w:ascii="Times New Roman" w:eastAsia="Times New Roman" w:hAnsi="Times New Roman" w:cs="Times New Roman"/>
-        </w:rPr>
-        <w:t>tured Interview Questionnaire.</w:t>
+        <w:t>This document associated with Software Requirement Specification document</w:t>
+      </w:r>
+      <w:r>
+        <w:rPr>
+          <w:rFonts w:ascii="Times New Roman" w:eastAsia="Times New Roman" w:hAnsi="Times New Roman" w:cs="Times New Roman"/>
+        </w:rPr>
+        <w:t>(SRS)</w:t>
+      </w:r>
+      <w:r>
+        <w:rPr>
+          <w:rFonts w:ascii="Times New Roman" w:eastAsia="Times New Roman" w:hAnsi="Times New Roman" w:cs="Times New Roman"/>
+        </w:rPr>
+        <w:t>, Software Design Document</w:t>
+      </w:r>
+      <w:r>
+        <w:rPr>
+          <w:rFonts w:ascii="Times New Roman" w:eastAsia="Times New Roman" w:hAnsi="Times New Roman" w:cs="Times New Roman"/>
+        </w:rPr>
+        <w:t>(SDD)</w:t>
+      </w:r>
+      <w:r>
+        <w:rPr>
+          <w:rFonts w:ascii="Times New Roman" w:eastAsia="Times New Roman" w:hAnsi="Times New Roman" w:cs="Times New Roman"/>
+        </w:rPr>
+        <w:t>, Test plan Document</w:t>
+      </w:r>
+      <w:r>
+        <w:rPr>
+          <w:rFonts w:ascii="Times New Roman" w:eastAsia="Times New Roman" w:hAnsi="Times New Roman" w:cs="Times New Roman"/>
+        </w:rPr>
+        <w:t>(TPD)</w:t>
+      </w:r>
+      <w:r>
+        <w:rPr>
+          <w:rFonts w:ascii="Times New Roman" w:eastAsia="Times New Roman" w:hAnsi="Times New Roman" w:cs="Times New Roman"/>
+        </w:rPr>
+        <w:t>, Requirement Traceability Matrix</w:t>
+      </w:r>
+      <w:r>
+        <w:rPr>
+          <w:rFonts w:ascii="Times New Roman" w:eastAsia="Times New Roman" w:hAnsi="Times New Roman" w:cs="Times New Roman"/>
+        </w:rPr>
+        <w:t>(RTM)</w:t>
+      </w:r>
+      <w:r>
+        <w:rPr>
+          <w:rFonts w:ascii="Times New Roman" w:eastAsia="Times New Roman" w:hAnsi="Times New Roman" w:cs="Times New Roman"/>
+        </w:rPr>
+        <w:t>, Structured Interview Questionnaire</w:t>
+      </w:r>
+      <w:r>
+        <w:rPr>
+          <w:rFonts w:ascii="Times New Roman" w:eastAsia="Times New Roman" w:hAnsi="Times New Roman" w:cs="Times New Roman"/>
+        </w:rPr>
+        <w:t>(SIQ), work breakdown structure(WBS)</w:t>
+      </w:r>
+      <w:r>
+        <w:rPr>
+          <w:rFonts w:ascii="Times New Roman" w:eastAsia="Times New Roman" w:hAnsi="Times New Roman" w:cs="Times New Roman"/>
+        </w:rPr>
+        <w:t>.</w:t>
       </w:r>
     </w:p>
     <w:p>
@@ -1477,8 +1293,8 @@
           <w:szCs w:val="34"/>
         </w:rPr>
       </w:pPr>
-      <w:bookmarkStart w:id="4" w:name="_3znysh7" w:colFirst="0" w:colLast="0"/>
-      <w:bookmarkEnd w:id="4"/>
+      <w:bookmarkStart w:id="3" w:name="_3znysh7" w:colFirst="0" w:colLast="0"/>
+      <w:bookmarkEnd w:id="3"/>
       <w:r>
         <w:rPr>
           <w:rFonts w:ascii="Times New Roman" w:eastAsia="Times New Roman" w:hAnsi="Times New Roman" w:cs="Times New Roman"/>
@@ -1515,8 +1331,8 @@
           <w:szCs w:val="46"/>
         </w:rPr>
       </w:pPr>
-      <w:bookmarkStart w:id="5" w:name="_2et92p0" w:colFirst="0" w:colLast="0"/>
-      <w:bookmarkEnd w:id="5"/>
+      <w:bookmarkStart w:id="4" w:name="_2et92p0" w:colFirst="0" w:colLast="0"/>
+      <w:bookmarkEnd w:id="4"/>
       <w:r>
         <w:rPr>
           <w:rFonts w:ascii="Times New Roman" w:eastAsia="Times New Roman" w:hAnsi="Times New Roman" w:cs="Times New Roman"/>
@@ -1524,16 +1340,7 @@
           <w:sz w:val="46"/>
           <w:szCs w:val="46"/>
         </w:rPr>
-        <w:t>2          Project Sc</w:t>
-      </w:r>
-      <w:r>
-        <w:rPr>
-          <w:rFonts w:ascii="Times New Roman" w:eastAsia="Times New Roman" w:hAnsi="Times New Roman" w:cs="Times New Roman"/>
-          <w:b/>
-          <w:sz w:val="46"/>
-          <w:szCs w:val="46"/>
-        </w:rPr>
-        <w:t>ope</w:t>
+        <w:t>2          Project Scope</w:t>
       </w:r>
     </w:p>
     <w:p>
@@ -1572,13 +1379,7 @@
         <w:rPr>
           <w:rFonts w:ascii="Times New Roman" w:eastAsia="Times New Roman" w:hAnsi="Times New Roman" w:cs="Times New Roman"/>
         </w:rPr>
-        <w:t xml:space="preserve">This system should support three modes which are temperature and fan display on LCD with size 2*16, temperature adjust in the range of 16 to 32 degree with default temperature 16, and fan adjust in three levels low, medium and high with default speed low. </w:t>
-      </w:r>
-      <w:r>
-        <w:rPr>
-          <w:rFonts w:ascii="Times New Roman" w:eastAsia="Times New Roman" w:hAnsi="Times New Roman" w:cs="Times New Roman"/>
-        </w:rPr>
-        <w:t>But the system does not support dealing with touch screen Displays, wireless communication between buttons and LCD nor dealing with voltage less or more than 9 volts.</w:t>
+        <w:t>This system should support three modes which are temperature and fan display on LCD with size 2*16, temperature adjust in the range of 16 to 32 degree with default temperature 16, and fan adjust in three levels low, medium and high with default speed low. But the system does not support dealing with touch screen Displays, wireless communication between buttons and LCD nor dealing with voltage less or more than 9 volts.</w:t>
       </w:r>
     </w:p>
     <w:p>
@@ -1620,8 +1421,8 @@
           <w:szCs w:val="34"/>
         </w:rPr>
       </w:pPr>
-      <w:bookmarkStart w:id="6" w:name="_tyjcwt" w:colFirst="0" w:colLast="0"/>
-      <w:bookmarkEnd w:id="6"/>
+      <w:bookmarkStart w:id="5" w:name="_tyjcwt" w:colFirst="0" w:colLast="0"/>
+      <w:bookmarkEnd w:id="5"/>
       <w:r>
         <w:rPr>
           <w:rFonts w:ascii="Times New Roman" w:eastAsia="Times New Roman" w:hAnsi="Times New Roman" w:cs="Times New Roman"/>
@@ -1629,16 +1430,7 @@
           <w:sz w:val="34"/>
           <w:szCs w:val="34"/>
         </w:rPr>
-        <w:t>2.1         Outline o</w:t>
-      </w:r>
-      <w:r>
-        <w:rPr>
-          <w:rFonts w:ascii="Times New Roman" w:eastAsia="Times New Roman" w:hAnsi="Times New Roman" w:cs="Times New Roman"/>
-          <w:b/>
-          <w:sz w:val="34"/>
-          <w:szCs w:val="34"/>
-        </w:rPr>
-        <w:t>f Client’s Objectives</w:t>
+        <w:t>2.1         Outline of Client’s Objectives</w:t>
       </w:r>
     </w:p>
     <w:p>
@@ -1655,8 +1447,8 @@
           <w:szCs w:val="26"/>
         </w:rPr>
       </w:pPr>
-      <w:bookmarkStart w:id="7" w:name="_3dy6vkm" w:colFirst="0" w:colLast="0"/>
-      <w:bookmarkEnd w:id="7"/>
+      <w:bookmarkStart w:id="6" w:name="_3dy6vkm" w:colFirst="0" w:colLast="0"/>
+      <w:bookmarkEnd w:id="6"/>
       <w:r>
         <w:rPr>
           <w:rFonts w:ascii="Times New Roman" w:eastAsia="Times New Roman" w:hAnsi="Times New Roman" w:cs="Times New Roman"/>
@@ -1678,16 +1470,10 @@
         <w:rPr>
           <w:rFonts w:ascii="Times New Roman" w:eastAsia="Times New Roman" w:hAnsi="Times New Roman" w:cs="Times New Roman"/>
         </w:rPr>
-        <w:t>WindoEgypt is a lead air conditioner company that serves many customers in different regions, it seeks a simple screen supports its latest air conditioners, it should support a simple remote system to control t</w:t>
-      </w:r>
-      <w:r>
-        <w:rPr>
-          <w:rFonts w:ascii="Times New Roman" w:eastAsia="Times New Roman" w:hAnsi="Times New Roman" w:cs="Times New Roman"/>
-        </w:rPr>
-        <w:t>he air conditioner modes through LCD screen.</w:t>
-      </w:r>
-      <w:bookmarkStart w:id="8" w:name="_lq3y1n554qvy" w:colFirst="0" w:colLast="0"/>
-      <w:bookmarkEnd w:id="8"/>
+        <w:t>WindoEgypt is a lead air conditioner company that serves many customers in different regions, it seeks a simple screen supports its latest air conditioners, it should support a simple remote system to control the air conditioner modes through LCD screen.</w:t>
+      </w:r>
+      <w:bookmarkStart w:id="7" w:name="_lq3y1n554qvy" w:colFirst="0" w:colLast="0"/>
+      <w:bookmarkEnd w:id="7"/>
     </w:p>
     <w:p>
       <w:pPr>
@@ -1703,8 +1489,8 @@
           <w:szCs w:val="26"/>
         </w:rPr>
       </w:pPr>
-      <w:bookmarkStart w:id="9" w:name="_1t3h5sf" w:colFirst="0" w:colLast="0"/>
-      <w:bookmarkEnd w:id="9"/>
+      <w:bookmarkStart w:id="8" w:name="_1t3h5sf" w:colFirst="0" w:colLast="0"/>
+      <w:bookmarkEnd w:id="8"/>
       <w:r>
         <w:rPr>
           <w:rFonts w:ascii="Times New Roman" w:eastAsia="Times New Roman" w:hAnsi="Times New Roman" w:cs="Times New Roman"/>
@@ -1713,17 +1499,7 @@
           <w:sz w:val="26"/>
           <w:szCs w:val="26"/>
         </w:rPr>
-        <w:t>2</w:t>
-      </w:r>
-      <w:r>
-        <w:rPr>
-          <w:rFonts w:ascii="Times New Roman" w:eastAsia="Times New Roman" w:hAnsi="Times New Roman" w:cs="Times New Roman"/>
-          <w:b/>
-          <w:color w:val="000000"/>
-          <w:sz w:val="26"/>
-          <w:szCs w:val="26"/>
-        </w:rPr>
-        <w:t>.1.2        Success Criteria</w:t>
+        <w:t>2.1.2        Success Criteria</w:t>
       </w:r>
     </w:p>
     <w:p>
@@ -1753,8 +1529,8 @@
           <w:szCs w:val="26"/>
         </w:rPr>
       </w:pPr>
-      <w:bookmarkStart w:id="10" w:name="_4d34og8" w:colFirst="0" w:colLast="0"/>
-      <w:bookmarkEnd w:id="10"/>
+      <w:bookmarkStart w:id="9" w:name="_4d34og8" w:colFirst="0" w:colLast="0"/>
+      <w:bookmarkEnd w:id="9"/>
       <w:r>
         <w:rPr>
           <w:rFonts w:ascii="Times New Roman" w:eastAsia="Times New Roman" w:hAnsi="Times New Roman" w:cs="Times New Roman"/>
@@ -1777,13 +1553,7 @@
         <w:rPr>
           <w:rFonts w:ascii="Times New Roman" w:eastAsia="Times New Roman" w:hAnsi="Times New Roman" w:cs="Times New Roman"/>
         </w:rPr>
-        <w:t xml:space="preserve">Lack of budget </w:t>
-      </w:r>
-      <w:r>
-        <w:rPr>
-          <w:rFonts w:ascii="Times New Roman" w:eastAsia="Times New Roman" w:hAnsi="Times New Roman" w:cs="Times New Roman"/>
-        </w:rPr>
-        <w:t>supported to the project.</w:t>
+        <w:t>Lack of budget supported to the project.</w:t>
       </w:r>
     </w:p>
     <w:p>
@@ -1835,7 +1605,19 @@
         <w:rPr>
           <w:rFonts w:ascii="Times New Roman" w:eastAsia="Times New Roman" w:hAnsi="Times New Roman" w:cs="Times New Roman"/>
         </w:rPr>
-        <w:t>This section is explained in details in  Risk Management section in this document.</w:t>
+        <w:t xml:space="preserve">This section is explained in details </w:t>
+      </w:r>
+      <w:r>
+        <w:rPr>
+          <w:rFonts w:ascii="Times New Roman" w:eastAsia="Times New Roman" w:hAnsi="Times New Roman" w:cs="Times New Roman"/>
+        </w:rPr>
+        <w:t>in RMP external document</w:t>
+      </w:r>
+      <w:r>
+        <w:rPr>
+          <w:rFonts w:ascii="Times New Roman" w:eastAsia="Times New Roman" w:hAnsi="Times New Roman" w:cs="Times New Roman"/>
+        </w:rPr>
+        <w:t>.</w:t>
       </w:r>
     </w:p>
     <w:p>
@@ -1851,8 +1633,8 @@
           <w:szCs w:val="46"/>
         </w:rPr>
       </w:pPr>
-      <w:bookmarkStart w:id="11" w:name="_2s8eyo1" w:colFirst="0" w:colLast="0"/>
-      <w:bookmarkEnd w:id="11"/>
+      <w:bookmarkStart w:id="10" w:name="_2s8eyo1" w:colFirst="0" w:colLast="0"/>
+      <w:bookmarkEnd w:id="10"/>
       <w:r>
         <w:rPr>
           <w:rFonts w:ascii="Times New Roman" w:eastAsia="Times New Roman" w:hAnsi="Times New Roman" w:cs="Times New Roman"/>
@@ -1876,8 +1658,8 @@
           <w:szCs w:val="34"/>
         </w:rPr>
       </w:pPr>
-      <w:bookmarkStart w:id="12" w:name="_17dp8vu" w:colFirst="0" w:colLast="0"/>
-      <w:bookmarkEnd w:id="12"/>
+      <w:bookmarkStart w:id="11" w:name="_17dp8vu" w:colFirst="0" w:colLast="0"/>
+      <w:bookmarkEnd w:id="11"/>
       <w:r>
         <w:rPr>
           <w:rFonts w:ascii="Times New Roman" w:eastAsia="Times New Roman" w:hAnsi="Times New Roman" w:cs="Times New Roman"/>
@@ -1898,13 +1680,7 @@
         <w:rPr>
           <w:rFonts w:ascii="Times New Roman" w:eastAsia="Times New Roman" w:hAnsi="Times New Roman" w:cs="Times New Roman"/>
         </w:rPr>
-        <w:t>Client should receive a simple remote system which contains 4 buttons to</w:t>
-      </w:r>
-      <w:r>
-        <w:rPr>
-          <w:rFonts w:ascii="Times New Roman" w:eastAsia="Times New Roman" w:hAnsi="Times New Roman" w:cs="Times New Roman"/>
-        </w:rPr>
-        <w:t xml:space="preserve"> control the LCD screen, it shall support the following modes:</w:t>
+        <w:t>Client should receive a simple remote system which contains 4 buttons to control the LCD screen, it shall support the following modes:</w:t>
       </w:r>
     </w:p>
     <w:p>
@@ -1971,13 +1747,7 @@
         <w:rPr>
           <w:rFonts w:ascii="Times New Roman" w:eastAsia="Times New Roman" w:hAnsi="Times New Roman" w:cs="Times New Roman"/>
         </w:rPr>
-        <w:t>The system shall support simple 4 push buttons to control the system, its hard wired con</w:t>
-      </w:r>
-      <w:r>
-        <w:rPr>
-          <w:rFonts w:ascii="Times New Roman" w:eastAsia="Times New Roman" w:hAnsi="Times New Roman" w:cs="Times New Roman"/>
-        </w:rPr>
-        <w:t>nected with the LCD Screen.</w:t>
+        <w:t>The system shall support simple 4 push buttons to control the system, its hard wired connected with the LCD Screen.</w:t>
       </w:r>
     </w:p>
     <w:p>
@@ -2132,8 +1902,8 @@
           <w:szCs w:val="34"/>
         </w:rPr>
       </w:pPr>
-      <w:bookmarkStart w:id="13" w:name="_3rdcrjn" w:colFirst="0" w:colLast="0"/>
-      <w:bookmarkEnd w:id="13"/>
+      <w:bookmarkStart w:id="12" w:name="_3rdcrjn" w:colFirst="0" w:colLast="0"/>
+      <w:bookmarkEnd w:id="12"/>
       <w:r>
         <w:rPr>
           <w:rFonts w:ascii="Times New Roman" w:eastAsia="Times New Roman" w:hAnsi="Times New Roman" w:cs="Times New Roman"/>
@@ -2237,12 +2007,12 @@
           <w:szCs w:val="46"/>
         </w:rPr>
       </w:pPr>
-      <w:bookmarkStart w:id="14" w:name="_o2k4eko9ab1r" w:colFirst="0" w:colLast="0"/>
-      <w:bookmarkStart w:id="15" w:name="_3sfmk39nh6i9" w:colFirst="0" w:colLast="0"/>
-      <w:bookmarkStart w:id="16" w:name="_26in1rg" w:colFirst="0" w:colLast="0"/>
+      <w:bookmarkStart w:id="13" w:name="_o2k4eko9ab1r" w:colFirst="0" w:colLast="0"/>
+      <w:bookmarkStart w:id="14" w:name="_3sfmk39nh6i9" w:colFirst="0" w:colLast="0"/>
+      <w:bookmarkStart w:id="15" w:name="_26in1rg" w:colFirst="0" w:colLast="0"/>
+      <w:bookmarkEnd w:id="13"/>
       <w:bookmarkEnd w:id="14"/>
       <w:bookmarkEnd w:id="15"/>
-      <w:bookmarkEnd w:id="16"/>
       <w:r>
         <w:rPr>
           <w:rFonts w:ascii="Times New Roman" w:eastAsia="Times New Roman" w:hAnsi="Times New Roman" w:cs="Times New Roman"/>
@@ -2266,8 +2036,8 @@
           <w:szCs w:val="34"/>
         </w:rPr>
       </w:pPr>
-      <w:bookmarkStart w:id="17" w:name="_lnxbz9" w:colFirst="0" w:colLast="0"/>
-      <w:bookmarkEnd w:id="17"/>
+      <w:bookmarkStart w:id="16" w:name="_lnxbz9" w:colFirst="0" w:colLast="0"/>
+      <w:bookmarkEnd w:id="16"/>
       <w:r>
         <w:rPr>
           <w:rFonts w:ascii="Times New Roman" w:eastAsia="Times New Roman" w:hAnsi="Times New Roman" w:cs="Times New Roman"/>
@@ -2277,37 +2047,719 @@
         </w:rPr>
         <w:t>4.1         Project Lifecycle Processes</w:t>
       </w:r>
-    </w:p>
-    <w:p>
-      <w:pPr>
-        <w:rPr>
-          <w:rFonts w:ascii="Times New Roman" w:eastAsia="Times New Roman" w:hAnsi="Times New Roman" w:cs="Times New Roman"/>
-        </w:rPr>
-      </w:pPr>
-      <w:r>
-        <w:rPr>
-          <w:rFonts w:ascii="Times New Roman" w:eastAsia="Times New Roman" w:hAnsi="Times New Roman" w:cs="Times New Roman"/>
-        </w:rPr>
-        <w:t>This is w</w:t>
-      </w:r>
-      <w:r>
-        <w:rPr>
-          <w:rFonts w:ascii="Times New Roman" w:eastAsia="Times New Roman" w:hAnsi="Times New Roman" w:cs="Times New Roman"/>
-        </w:rPr>
-        <w:t xml:space="preserve">here the overall approach to the project is described, explaining how the work gets done.  What is the overall approach to undertaking the project work?  Is the project split into major phases?  How are requirements being captured?  Is there a prototyping </w:t>
-      </w:r>
-      <w:r>
-        <w:rPr>
-          <w:rFonts w:ascii="Times New Roman" w:eastAsia="Times New Roman" w:hAnsi="Times New Roman" w:cs="Times New Roman"/>
-        </w:rPr>
-        <w:t xml:space="preserve">activity before solidifying the </w:t>
-      </w:r>
-      <w:r>
-        <w:rPr>
-          <w:rFonts w:ascii="Times New Roman" w:eastAsia="Times New Roman" w:hAnsi="Times New Roman" w:cs="Times New Roman"/>
+      <w:bookmarkStart w:id="17" w:name="_44sinio" w:colFirst="0" w:colLast="0"/>
+      <w:bookmarkEnd w:id="17"/>
+    </w:p>
+    <w:p>
+      <w:pPr>
+        <w:rPr>
+          <w:rFonts w:asciiTheme="majorBidi" w:hAnsiTheme="majorBidi" w:cstheme="majorBidi"/>
+        </w:rPr>
+      </w:pPr>
+      <w:r>
+        <w:rPr>
+          <w:rFonts w:asciiTheme="majorBidi" w:hAnsiTheme="majorBidi" w:cstheme="majorBidi"/>
+        </w:rPr>
+        <w:t xml:space="preserve">We are following V-model life cycle which consists of two main phases Verification phase and Validation phase </w:t>
+      </w:r>
+    </w:p>
+    <w:p>
+      <w:pPr>
+        <w:rPr>
+          <w:rFonts w:asciiTheme="majorBidi" w:hAnsiTheme="majorBidi" w:cstheme="majorBidi"/>
+        </w:rPr>
+      </w:pPr>
+      <w:r>
+        <w:rPr>
+          <w:noProof/>
         </w:rPr>
         <w:lastRenderedPageBreak/>
-        <w:t>requirements?  What sorts of integration and testing activities are there?  For a management consultancy project what kinds of reviews will there be, and how will input be accepted?</w:t>
+        <w:drawing>
+          <wp:inline distT="0" distB="0" distL="0" distR="0">
+            <wp:extent cx="5781675" cy="4454949"/>
+            <wp:effectExtent l="0" t="0" r="0" b="3175"/>
+            <wp:docPr id="4" name="Picture 4" descr="Related image"/>
+            <wp:cNvGraphicFramePr>
+              <a:graphicFrameLocks xmlns:a="http://schemas.openxmlformats.org/drawingml/2006/main" noChangeAspect="1"/>
+            </wp:cNvGraphicFramePr>
+            <a:graphic xmlns:a="http://schemas.openxmlformats.org/drawingml/2006/main">
+              <a:graphicData uri="http://schemas.openxmlformats.org/drawingml/2006/picture">
+                <pic:pic xmlns:pic="http://schemas.openxmlformats.org/drawingml/2006/picture">
+                  <pic:nvPicPr>
+                    <pic:cNvPr id="0" name="Picture 7" descr="Related image"/>
+                    <pic:cNvPicPr>
+                      <a:picLocks noChangeAspect="1" noChangeArrowheads="1"/>
+                    </pic:cNvPicPr>
+                  </pic:nvPicPr>
+                  <pic:blipFill>
+                    <a:blip r:embed="rId7">
+                      <a:extLst>
+                        <a:ext uri="{28A0092B-C50C-407E-A947-70E740481C1C}">
+                          <a14:useLocalDpi xmlns:a14="http://schemas.microsoft.com/office/drawing/2010/main" val="0"/>
+                        </a:ext>
+                      </a:extLst>
+                    </a:blip>
+                    <a:srcRect/>
+                    <a:stretch>
+                      <a:fillRect/>
+                    </a:stretch>
+                  </pic:blipFill>
+                  <pic:spPr bwMode="auto">
+                    <a:xfrm>
+                      <a:off x="0" y="0"/>
+                      <a:ext cx="5797601" cy="4467220"/>
+                    </a:xfrm>
+                    <a:prstGeom prst="rect">
+                      <a:avLst/>
+                    </a:prstGeom>
+                    <a:noFill/>
+                    <a:ln>
+                      <a:noFill/>
+                    </a:ln>
+                  </pic:spPr>
+                </pic:pic>
+              </a:graphicData>
+            </a:graphic>
+          </wp:inline>
+        </w:drawing>
+      </w:r>
+    </w:p>
+    <w:p>
+      <w:pPr>
+        <w:rPr>
+          <w:rFonts w:asciiTheme="majorBidi" w:hAnsiTheme="majorBidi" w:cstheme="majorBidi"/>
+          <w:b/>
+          <w:bCs/>
+        </w:rPr>
+      </w:pPr>
+      <w:r>
+        <w:rPr>
+          <w:rFonts w:asciiTheme="majorBidi" w:hAnsiTheme="majorBidi" w:cstheme="majorBidi"/>
+          <w:b/>
+          <w:bCs/>
+        </w:rPr>
+        <w:t>Verification Phases:</w:t>
+      </w:r>
+    </w:p>
+    <w:p>
+      <w:pPr>
+        <w:rPr>
+          <w:rFonts w:asciiTheme="majorBidi" w:hAnsiTheme="majorBidi" w:cstheme="majorBidi"/>
+          <w:b/>
+          <w:bCs/>
+        </w:rPr>
+      </w:pPr>
+    </w:p>
+    <w:p>
+      <w:pPr>
+        <w:pStyle w:val="ListParagraph"/>
+        <w:numPr>
+          <w:ilvl w:val="0"/>
+          <w:numId w:val="5"/>
+        </w:numPr>
+        <w:rPr>
+          <w:rFonts w:asciiTheme="majorBidi" w:hAnsiTheme="majorBidi" w:cstheme="majorBidi"/>
+        </w:rPr>
+      </w:pPr>
+      <w:r>
+        <w:rPr>
+          <w:rFonts w:asciiTheme="majorBidi" w:hAnsiTheme="majorBidi" w:cstheme="majorBidi"/>
+        </w:rPr>
+        <w:t>Requirement Gathering</w:t>
+      </w:r>
+    </w:p>
+    <w:p>
+      <w:pPr>
+        <w:pStyle w:val="ListParagraph"/>
+        <w:rPr>
+          <w:color w:val="222222"/>
+          <w:shd w:val="clear" w:color="auto" w:fill="FFFFFF"/>
+        </w:rPr>
+      </w:pPr>
+      <w:r>
+        <w:rPr>
+          <w:rFonts w:asciiTheme="majorBidi" w:hAnsiTheme="majorBidi" w:cstheme="majorBidi"/>
+          <w:color w:val="222222"/>
+          <w:shd w:val="clear" w:color="auto" w:fill="FFFFFF"/>
+        </w:rPr>
+        <w:t>In the </w:t>
+      </w:r>
+      <w:r>
+        <w:rPr>
+          <w:rFonts w:asciiTheme="majorBidi" w:hAnsiTheme="majorBidi" w:cstheme="majorBidi"/>
+          <w:shd w:val="clear" w:color="auto" w:fill="FFFFFF"/>
+        </w:rPr>
+        <w:t>requirements analysis</w:t>
+      </w:r>
+      <w:r>
+        <w:rPr>
+          <w:rFonts w:asciiTheme="majorBidi" w:hAnsiTheme="majorBidi" w:cstheme="majorBidi"/>
+          <w:color w:val="222222"/>
+          <w:shd w:val="clear" w:color="auto" w:fill="FFFFFF"/>
+        </w:rPr>
+        <w:t> phase, the first step in the verification process, the </w:t>
+      </w:r>
+      <w:r>
+        <w:rPr>
+          <w:rFonts w:asciiTheme="majorBidi" w:hAnsiTheme="majorBidi" w:cstheme="majorBidi"/>
+          <w:shd w:val="clear" w:color="auto" w:fill="FFFFFF"/>
+        </w:rPr>
+        <w:t>requirements</w:t>
+      </w:r>
+      <w:r>
+        <w:rPr>
+          <w:rFonts w:asciiTheme="majorBidi" w:hAnsiTheme="majorBidi" w:cstheme="majorBidi"/>
+          <w:color w:val="222222"/>
+          <w:shd w:val="clear" w:color="auto" w:fill="FFFFFF"/>
+        </w:rPr>
+        <w:t> of the system are collected by analyzing the needs of the </w:t>
+      </w:r>
+      <w:r>
+        <w:rPr>
+          <w:rFonts w:asciiTheme="majorBidi" w:hAnsiTheme="majorBidi" w:cstheme="majorBidi"/>
+          <w:shd w:val="clear" w:color="auto" w:fill="FFFFFF"/>
+        </w:rPr>
+        <w:t>user(s)</w:t>
+      </w:r>
+      <w:r>
+        <w:rPr>
+          <w:rFonts w:asciiTheme="majorBidi" w:hAnsiTheme="majorBidi" w:cstheme="majorBidi"/>
+          <w:color w:val="222222"/>
+          <w:shd w:val="clear" w:color="auto" w:fill="FFFFFF"/>
+        </w:rPr>
+        <w:t xml:space="preserve">. This phase is concerned with establishing what the ideal system has to perform. </w:t>
+      </w:r>
+      <w:r>
+        <w:rPr>
+          <w:rFonts w:asciiTheme="majorBidi" w:hAnsiTheme="majorBidi" w:cstheme="majorBidi"/>
+          <w:color w:val="222222"/>
+          <w:shd w:val="clear" w:color="auto" w:fill="FFFFFF"/>
+        </w:rPr>
+        <w:t>However,</w:t>
+      </w:r>
+      <w:r>
+        <w:rPr>
+          <w:rFonts w:asciiTheme="majorBidi" w:hAnsiTheme="majorBidi" w:cstheme="majorBidi"/>
+          <w:color w:val="222222"/>
+          <w:shd w:val="clear" w:color="auto" w:fill="FFFFFF"/>
+        </w:rPr>
+        <w:t xml:space="preserve"> it does not determine how the software will be designed or built. Usually, the users are interviewed and a document called the user requirements document is generated</w:t>
+      </w:r>
+      <w:r>
+        <w:rPr>
+          <w:color w:val="222222"/>
+          <w:shd w:val="clear" w:color="auto" w:fill="FFFFFF"/>
+        </w:rPr>
+        <w:t>.</w:t>
+      </w:r>
+    </w:p>
+    <w:p>
+      <w:pPr>
+        <w:pStyle w:val="ListParagraph"/>
+        <w:rPr>
+          <w:rFonts w:asciiTheme="majorBidi" w:hAnsiTheme="majorBidi" w:cstheme="majorBidi"/>
+        </w:rPr>
+      </w:pPr>
+    </w:p>
+    <w:p>
+      <w:pPr>
+        <w:pStyle w:val="ListParagraph"/>
+        <w:numPr>
+          <w:ilvl w:val="0"/>
+          <w:numId w:val="5"/>
+        </w:numPr>
+        <w:rPr>
+          <w:rFonts w:asciiTheme="majorBidi" w:hAnsiTheme="majorBidi" w:cstheme="majorBidi"/>
+        </w:rPr>
+      </w:pPr>
+      <w:r>
+        <w:rPr>
+          <w:rFonts w:asciiTheme="majorBidi" w:hAnsiTheme="majorBidi" w:cstheme="majorBidi"/>
+        </w:rPr>
+        <w:t>System Analysis</w:t>
+      </w:r>
+    </w:p>
+    <w:p>
+      <w:pPr>
+        <w:pStyle w:val="ListParagraph"/>
+        <w:rPr>
+          <w:rFonts w:asciiTheme="majorBidi" w:hAnsiTheme="majorBidi" w:cstheme="majorBidi"/>
+          <w:color w:val="222222"/>
+          <w:shd w:val="clear" w:color="auto" w:fill="FFFFFF"/>
+        </w:rPr>
+      </w:pPr>
+      <w:r>
+        <w:rPr>
+          <w:rFonts w:asciiTheme="majorBidi" w:hAnsiTheme="majorBidi" w:cstheme="majorBidi"/>
+          <w:shd w:val="clear" w:color="auto" w:fill="FFFFFF"/>
+        </w:rPr>
+        <w:t>Systems design</w:t>
+      </w:r>
+      <w:r>
+        <w:rPr>
+          <w:rFonts w:asciiTheme="majorBidi" w:hAnsiTheme="majorBidi" w:cstheme="majorBidi"/>
+          <w:color w:val="222222"/>
+          <w:shd w:val="clear" w:color="auto" w:fill="FFFFFF"/>
+        </w:rPr>
+        <w:t> is the phase where system engineers analyze and understand the business of the proposed system by studying the user requirements document. They figure out possibilities and techniques by which the user requirements can be implemented. If any of the requirements are not feasible, the user is informed of the issue. A resolution is found and the user requirement document is edited accordingly.</w:t>
+      </w:r>
+    </w:p>
+    <w:p>
+      <w:pPr>
+        <w:pStyle w:val="ListParagraph"/>
+        <w:rPr>
+          <w:rFonts w:asciiTheme="majorBidi" w:hAnsiTheme="majorBidi" w:cstheme="majorBidi"/>
+        </w:rPr>
+      </w:pPr>
+    </w:p>
+    <w:p>
+      <w:pPr>
+        <w:pStyle w:val="ListParagraph"/>
+        <w:numPr>
+          <w:ilvl w:val="0"/>
+          <w:numId w:val="5"/>
+        </w:numPr>
+        <w:rPr>
+          <w:rFonts w:asciiTheme="majorBidi" w:hAnsiTheme="majorBidi" w:cstheme="majorBidi"/>
+        </w:rPr>
+      </w:pPr>
+      <w:r>
+        <w:rPr>
+          <w:rFonts w:asciiTheme="majorBidi" w:hAnsiTheme="majorBidi" w:cstheme="majorBidi"/>
+        </w:rPr>
+        <w:t>Software Design</w:t>
+      </w:r>
+    </w:p>
+    <w:p>
+      <w:pPr>
+        <w:pStyle w:val="ListParagraph"/>
+        <w:rPr>
+          <w:rFonts w:asciiTheme="majorBidi" w:hAnsiTheme="majorBidi" w:cstheme="majorBidi"/>
+          <w:color w:val="222222"/>
+          <w:shd w:val="clear" w:color="auto" w:fill="FFFFFF"/>
+        </w:rPr>
+      </w:pPr>
+      <w:r>
+        <w:rPr>
+          <w:rFonts w:asciiTheme="majorBidi" w:hAnsiTheme="majorBidi" w:cstheme="majorBidi"/>
+          <w:color w:val="222222"/>
+          <w:shd w:val="clear" w:color="auto" w:fill="FFFFFF"/>
+        </w:rPr>
+        <w:t>The phase of the design of </w:t>
+      </w:r>
+      <w:r>
+        <w:rPr>
+          <w:rFonts w:asciiTheme="majorBidi" w:hAnsiTheme="majorBidi" w:cstheme="majorBidi"/>
+          <w:shd w:val="clear" w:color="auto" w:fill="FFFFFF"/>
+        </w:rPr>
+        <w:t>computer architecture</w:t>
+      </w:r>
+      <w:r>
+        <w:rPr>
+          <w:rFonts w:asciiTheme="majorBidi" w:hAnsiTheme="majorBidi" w:cstheme="majorBidi"/>
+          <w:color w:val="222222"/>
+          <w:shd w:val="clear" w:color="auto" w:fill="FFFFFF"/>
+        </w:rPr>
+        <w:t> and </w:t>
+      </w:r>
+      <w:r>
+        <w:rPr>
+          <w:rFonts w:asciiTheme="majorBidi" w:hAnsiTheme="majorBidi" w:cstheme="majorBidi"/>
+          <w:shd w:val="clear" w:color="auto" w:fill="FFFFFF"/>
+        </w:rPr>
+        <w:t>software architecture</w:t>
+      </w:r>
+      <w:r>
+        <w:rPr>
+          <w:rFonts w:asciiTheme="majorBidi" w:hAnsiTheme="majorBidi" w:cstheme="majorBidi"/>
+          <w:color w:val="222222"/>
+          <w:shd w:val="clear" w:color="auto" w:fill="FFFFFF"/>
+        </w:rPr>
+        <w:t> can also be referred to as high-level design. The baseline in selecting the architecture is that it should realize all which typically consists of the list of modules, brief functionality of each module, their </w:t>
+      </w:r>
+      <w:r>
+        <w:rPr>
+          <w:rFonts w:asciiTheme="majorBidi" w:hAnsiTheme="majorBidi" w:cstheme="majorBidi"/>
+          <w:shd w:val="clear" w:color="auto" w:fill="FFFFFF"/>
+        </w:rPr>
+        <w:t>interface</w:t>
+      </w:r>
+      <w:r>
+        <w:rPr>
+          <w:rFonts w:asciiTheme="majorBidi" w:hAnsiTheme="majorBidi" w:cstheme="majorBidi"/>
+          <w:color w:val="222222"/>
+          <w:shd w:val="clear" w:color="auto" w:fill="FFFFFF"/>
+        </w:rPr>
+        <w:t> relationships, </w:t>
+      </w:r>
+      <w:r>
+        <w:rPr>
+          <w:rFonts w:asciiTheme="majorBidi" w:hAnsiTheme="majorBidi" w:cstheme="majorBidi"/>
+          <w:shd w:val="clear" w:color="auto" w:fill="FFFFFF"/>
+        </w:rPr>
+        <w:t>dependencies</w:t>
+      </w:r>
+      <w:r>
+        <w:rPr>
+          <w:rFonts w:asciiTheme="majorBidi" w:hAnsiTheme="majorBidi" w:cstheme="majorBidi"/>
+          <w:color w:val="222222"/>
+          <w:shd w:val="clear" w:color="auto" w:fill="FFFFFF"/>
+        </w:rPr>
+        <w:t>, </w:t>
+      </w:r>
+      <w:r>
+        <w:rPr>
+          <w:rFonts w:asciiTheme="majorBidi" w:hAnsiTheme="majorBidi" w:cstheme="majorBidi"/>
+          <w:shd w:val="clear" w:color="auto" w:fill="FFFFFF"/>
+        </w:rPr>
+        <w:t>database</w:t>
+      </w:r>
+      <w:r>
+        <w:rPr>
+          <w:rFonts w:asciiTheme="majorBidi" w:hAnsiTheme="majorBidi" w:cstheme="majorBidi"/>
+          <w:color w:val="222222"/>
+          <w:shd w:val="clear" w:color="auto" w:fill="FFFFFF"/>
+        </w:rPr>
+        <w:t> </w:t>
+      </w:r>
+      <w:r>
+        <w:rPr>
+          <w:rFonts w:asciiTheme="majorBidi" w:hAnsiTheme="majorBidi" w:cstheme="majorBidi"/>
+          <w:shd w:val="clear" w:color="auto" w:fill="FFFFFF"/>
+        </w:rPr>
+        <w:t>tables</w:t>
+      </w:r>
+      <w:r>
+        <w:rPr>
+          <w:rFonts w:asciiTheme="majorBidi" w:hAnsiTheme="majorBidi" w:cstheme="majorBidi"/>
+          <w:color w:val="222222"/>
+          <w:shd w:val="clear" w:color="auto" w:fill="FFFFFF"/>
+        </w:rPr>
+        <w:t>, architecture diagrams, technology details etc. The integration testing design is carried out in the particular phase.</w:t>
+      </w:r>
+    </w:p>
+    <w:p>
+      <w:pPr>
+        <w:pStyle w:val="ListParagraph"/>
+        <w:rPr>
+          <w:rFonts w:asciiTheme="majorBidi" w:hAnsiTheme="majorBidi" w:cstheme="majorBidi"/>
+        </w:rPr>
+      </w:pPr>
+    </w:p>
+    <w:p>
+      <w:pPr>
+        <w:pStyle w:val="ListParagraph"/>
+        <w:rPr>
+          <w:rFonts w:asciiTheme="majorBidi" w:hAnsiTheme="majorBidi" w:cstheme="majorBidi"/>
+        </w:rPr>
+      </w:pPr>
+    </w:p>
+    <w:p>
+      <w:pPr>
+        <w:pStyle w:val="ListParagraph"/>
+        <w:rPr>
+          <w:rFonts w:asciiTheme="majorBidi" w:hAnsiTheme="majorBidi" w:cstheme="majorBidi"/>
+        </w:rPr>
+      </w:pPr>
+    </w:p>
+    <w:p>
+      <w:pPr>
+        <w:pStyle w:val="ListParagraph"/>
+        <w:numPr>
+          <w:ilvl w:val="0"/>
+          <w:numId w:val="5"/>
+        </w:numPr>
+        <w:rPr>
+          <w:rFonts w:asciiTheme="majorBidi" w:hAnsiTheme="majorBidi" w:cstheme="majorBidi"/>
+        </w:rPr>
+      </w:pPr>
+      <w:r>
+        <w:rPr>
+          <w:rFonts w:asciiTheme="majorBidi" w:hAnsiTheme="majorBidi" w:cstheme="majorBidi"/>
+        </w:rPr>
+        <w:t xml:space="preserve">Module Design </w:t>
+      </w:r>
+    </w:p>
+    <w:p>
+      <w:pPr>
+        <w:pStyle w:val="ListParagraph"/>
+        <w:rPr>
+          <w:rFonts w:asciiTheme="majorBidi" w:hAnsiTheme="majorBidi" w:cstheme="majorBidi"/>
+          <w:shd w:val="clear" w:color="auto" w:fill="FFFFFF"/>
+        </w:rPr>
+      </w:pPr>
+      <w:r>
+        <w:rPr>
+          <w:rFonts w:asciiTheme="majorBidi" w:hAnsiTheme="majorBidi" w:cstheme="majorBidi"/>
+          <w:color w:val="222222"/>
+          <w:shd w:val="clear" w:color="auto" w:fill="FFFFFF"/>
+        </w:rPr>
+        <w:t>The </w:t>
+      </w:r>
+      <w:r>
+        <w:rPr>
+          <w:rFonts w:asciiTheme="majorBidi" w:hAnsiTheme="majorBidi" w:cstheme="majorBidi"/>
+          <w:shd w:val="clear" w:color="auto" w:fill="FFFFFF"/>
+        </w:rPr>
+        <w:t>module design</w:t>
+      </w:r>
+      <w:r>
+        <w:rPr>
+          <w:rFonts w:asciiTheme="majorBidi" w:hAnsiTheme="majorBidi" w:cstheme="majorBidi"/>
+          <w:color w:val="222222"/>
+          <w:shd w:val="clear" w:color="auto" w:fill="FFFFFF"/>
+        </w:rPr>
+        <w:t> phase can also be referred to as low-level design. The designed system is broken up into smaller units or modules and each of them is explained so that the programmer can start coding directly. The low level design document or program specifications will contain a detailed functional logic of the </w:t>
+      </w:r>
+      <w:r>
+        <w:rPr>
+          <w:rFonts w:asciiTheme="majorBidi" w:hAnsiTheme="majorBidi" w:cstheme="majorBidi"/>
+          <w:shd w:val="clear" w:color="auto" w:fill="FFFFFF"/>
+        </w:rPr>
+        <w:t>module</w:t>
+      </w:r>
+    </w:p>
+    <w:p>
+      <w:pPr>
+        <w:pStyle w:val="ListParagraph"/>
+        <w:rPr>
+          <w:rFonts w:asciiTheme="majorBidi" w:hAnsiTheme="majorBidi" w:cstheme="majorBidi"/>
+        </w:rPr>
+      </w:pPr>
+    </w:p>
+    <w:p>
+      <w:pPr>
+        <w:pStyle w:val="ListParagraph"/>
+        <w:numPr>
+          <w:ilvl w:val="0"/>
+          <w:numId w:val="5"/>
+        </w:numPr>
+        <w:rPr>
+          <w:rFonts w:asciiTheme="majorBidi" w:hAnsiTheme="majorBidi" w:cstheme="majorBidi"/>
+        </w:rPr>
+      </w:pPr>
+      <w:r>
+        <w:rPr>
+          <w:rFonts w:asciiTheme="majorBidi" w:hAnsiTheme="majorBidi" w:cstheme="majorBidi"/>
+        </w:rPr>
+        <w:t>Coding</w:t>
+      </w:r>
+    </w:p>
+    <w:p>
+      <w:pPr>
+        <w:pStyle w:val="ListParagraph"/>
+        <w:rPr>
+          <w:rFonts w:asciiTheme="majorBidi" w:hAnsiTheme="majorBidi" w:cstheme="majorBidi"/>
+        </w:rPr>
+      </w:pPr>
+      <w:r>
+        <w:rPr>
+          <w:rFonts w:asciiTheme="majorBidi" w:hAnsiTheme="majorBidi" w:cstheme="majorBidi"/>
+        </w:rPr>
+        <w:t>The developed software code which simulates the logic explained in the module design. Which can be written using various programming languages.</w:t>
+      </w:r>
+    </w:p>
+    <w:p>
+      <w:pPr>
+        <w:rPr>
+          <w:rFonts w:asciiTheme="majorBidi" w:hAnsiTheme="majorBidi" w:cstheme="majorBidi"/>
+          <w:b/>
+          <w:bCs/>
+        </w:rPr>
+      </w:pPr>
+    </w:p>
+    <w:p>
+      <w:pPr>
+        <w:rPr>
+          <w:rFonts w:asciiTheme="majorBidi" w:hAnsiTheme="majorBidi" w:cstheme="majorBidi"/>
+          <w:b/>
+          <w:bCs/>
+        </w:rPr>
+      </w:pPr>
+      <w:r>
+        <w:rPr>
+          <w:rFonts w:asciiTheme="majorBidi" w:hAnsiTheme="majorBidi" w:cstheme="majorBidi"/>
+          <w:b/>
+          <w:bCs/>
+        </w:rPr>
+        <w:t>Validation Phases:</w:t>
+      </w:r>
+    </w:p>
+    <w:p>
+      <w:pPr>
+        <w:rPr>
+          <w:rFonts w:asciiTheme="majorBidi" w:hAnsiTheme="majorBidi" w:cstheme="majorBidi"/>
+          <w:b/>
+          <w:bCs/>
+        </w:rPr>
+      </w:pPr>
+    </w:p>
+    <w:p>
+      <w:pPr>
+        <w:pStyle w:val="ListParagraph"/>
+        <w:numPr>
+          <w:ilvl w:val="0"/>
+          <w:numId w:val="6"/>
+        </w:numPr>
+        <w:rPr>
+          <w:rFonts w:asciiTheme="majorBidi" w:hAnsiTheme="majorBidi" w:cstheme="majorBidi"/>
+        </w:rPr>
+      </w:pPr>
+      <w:r>
+        <w:rPr>
+          <w:rFonts w:asciiTheme="majorBidi" w:hAnsiTheme="majorBidi" w:cstheme="majorBidi"/>
+        </w:rPr>
+        <w:t>Acceptance Testing</w:t>
+      </w:r>
+    </w:p>
+    <w:p>
+      <w:pPr>
+        <w:pStyle w:val="ListParagraph"/>
+        <w:rPr>
+          <w:rFonts w:asciiTheme="majorBidi" w:hAnsiTheme="majorBidi" w:cstheme="majorBidi"/>
+          <w:color w:val="222222"/>
+          <w:shd w:val="clear" w:color="auto" w:fill="FFFFFF"/>
+        </w:rPr>
+      </w:pPr>
+      <w:r>
+        <w:rPr>
+          <w:rFonts w:asciiTheme="majorBidi" w:hAnsiTheme="majorBidi" w:cstheme="majorBidi"/>
+          <w:color w:val="222222"/>
+          <w:shd w:val="clear" w:color="auto" w:fill="FFFFFF"/>
+        </w:rPr>
+        <w:t>User Acceptance Test (UAT) Plans are developed during the Requirements Analysis phase. Test Plans are composed by business users. UAT is performed in a user environment that resembles the production environment, using realistic data. UAT verifies that delivered system meets user's requirement and system is ready for use in real time.</w:t>
+      </w:r>
+    </w:p>
+    <w:p>
+      <w:pPr>
+        <w:pStyle w:val="ListParagraph"/>
+        <w:rPr>
+          <w:rFonts w:asciiTheme="majorBidi" w:hAnsiTheme="majorBidi" w:cstheme="majorBidi"/>
+        </w:rPr>
+      </w:pPr>
+    </w:p>
+    <w:p>
+      <w:pPr>
+        <w:pStyle w:val="ListParagraph"/>
+        <w:numPr>
+          <w:ilvl w:val="0"/>
+          <w:numId w:val="6"/>
+        </w:numPr>
+        <w:rPr>
+          <w:rFonts w:asciiTheme="majorBidi" w:hAnsiTheme="majorBidi" w:cstheme="majorBidi"/>
+        </w:rPr>
+      </w:pPr>
+      <w:r>
+        <w:rPr>
+          <w:rFonts w:asciiTheme="majorBidi" w:hAnsiTheme="majorBidi" w:cstheme="majorBidi"/>
+        </w:rPr>
+        <w:t>System Testing</w:t>
+      </w:r>
+    </w:p>
+    <w:p>
+      <w:pPr>
+        <w:pStyle w:val="ListParagraph"/>
+        <w:rPr>
+          <w:rFonts w:asciiTheme="majorBidi" w:hAnsiTheme="majorBidi" w:cstheme="majorBidi"/>
+          <w:color w:val="222222"/>
+          <w:shd w:val="clear" w:color="auto" w:fill="FFFFFF"/>
+        </w:rPr>
+      </w:pPr>
+      <w:r>
+        <w:rPr>
+          <w:rFonts w:asciiTheme="majorBidi" w:hAnsiTheme="majorBidi" w:cstheme="majorBidi"/>
+          <w:color w:val="222222"/>
+          <w:shd w:val="clear" w:color="auto" w:fill="FFFFFF"/>
+        </w:rPr>
+        <w:t>System Tests Plans are developed during System Design Phase. Unlike Unit and Integration Test Plans, System Test Plans are composed by client's business team. System Test ensures that expectations from application developed are met. The whole application is tested for its functionality, interdependency and communication. System Testing verifies that functional and non-functional requirements have been met. Load and performance testing, stress testing, regression testing, etc., are subsets of system testing.</w:t>
+      </w:r>
+    </w:p>
+    <w:p>
+      <w:pPr>
+        <w:pStyle w:val="ListParagraph"/>
+        <w:rPr>
+          <w:rFonts w:asciiTheme="majorBidi" w:hAnsiTheme="majorBidi" w:cstheme="majorBidi"/>
+        </w:rPr>
+      </w:pPr>
+    </w:p>
+    <w:p>
+      <w:pPr>
+        <w:pStyle w:val="ListParagraph"/>
+        <w:numPr>
+          <w:ilvl w:val="0"/>
+          <w:numId w:val="6"/>
+        </w:numPr>
+        <w:rPr>
+          <w:rFonts w:asciiTheme="majorBidi" w:hAnsiTheme="majorBidi" w:cstheme="majorBidi"/>
+        </w:rPr>
+      </w:pPr>
+      <w:r>
+        <w:rPr>
+          <w:rFonts w:asciiTheme="majorBidi" w:hAnsiTheme="majorBidi" w:cstheme="majorBidi"/>
+        </w:rPr>
+        <w:t>Integration Testing</w:t>
+      </w:r>
+    </w:p>
+    <w:p>
+      <w:pPr>
+        <w:pStyle w:val="ListParagraph"/>
+        <w:rPr>
+          <w:rFonts w:asciiTheme="majorBidi" w:hAnsiTheme="majorBidi" w:cstheme="majorBidi"/>
+          <w:color w:val="222222"/>
+          <w:shd w:val="clear" w:color="auto" w:fill="FFFFFF"/>
+        </w:rPr>
+      </w:pPr>
+      <w:r>
+        <w:rPr>
+          <w:rFonts w:asciiTheme="majorBidi" w:hAnsiTheme="majorBidi" w:cstheme="majorBidi"/>
+          <w:color w:val="222222"/>
+          <w:shd w:val="clear" w:color="auto" w:fill="FFFFFF"/>
+        </w:rPr>
+        <w:t>Integration Test Plans are developed during the Architectural Design Phase. These tests verify that units created and tested independently can coexist and communicate among themselves. Test results are shared with customer's team.</w:t>
+      </w:r>
+    </w:p>
+    <w:p>
+      <w:pPr>
+        <w:pStyle w:val="ListParagraph"/>
+        <w:rPr>
+          <w:rFonts w:asciiTheme="majorBidi" w:hAnsiTheme="majorBidi" w:cstheme="majorBidi"/>
+        </w:rPr>
+      </w:pPr>
+    </w:p>
+    <w:p>
+      <w:pPr>
+        <w:pStyle w:val="ListParagraph"/>
+        <w:numPr>
+          <w:ilvl w:val="0"/>
+          <w:numId w:val="6"/>
+        </w:numPr>
+        <w:rPr>
+          <w:rFonts w:asciiTheme="majorBidi" w:hAnsiTheme="majorBidi" w:cstheme="majorBidi"/>
+        </w:rPr>
+      </w:pPr>
+      <w:r>
+        <w:rPr>
+          <w:rFonts w:asciiTheme="majorBidi" w:hAnsiTheme="majorBidi" w:cstheme="majorBidi"/>
+        </w:rPr>
+        <w:t>Unit Testing</w:t>
+      </w:r>
+    </w:p>
+    <w:p>
+      <w:pPr>
+        <w:pStyle w:val="ListParagraph"/>
+        <w:rPr>
+          <w:rFonts w:asciiTheme="majorBidi" w:hAnsiTheme="majorBidi" w:cstheme="majorBidi"/>
+          <w:color w:val="222222"/>
+          <w:shd w:val="clear" w:color="auto" w:fill="FFFFFF"/>
+        </w:rPr>
+      </w:pPr>
+      <w:r>
+        <w:rPr>
+          <w:rFonts w:asciiTheme="majorBidi" w:hAnsiTheme="majorBidi" w:cstheme="majorBidi"/>
+          <w:color w:val="222222"/>
+          <w:shd w:val="clear" w:color="auto" w:fill="FFFFFF"/>
+        </w:rPr>
+        <w:t>In the V-Model, Unit Test Plans (UTPs) are developed during module design phase. These UTPs are executed to eliminate bugs at code level or unit level. A unit is the smallest entity which can independently exist, e.g. a program module. Unit testing verifies that the smallest entity can function correctly when isolated from the rest of the codes/units.</w:t>
       </w:r>
     </w:p>
     <w:p>
@@ -2323,42 +2775,6 @@
           <w:szCs w:val="34"/>
         </w:rPr>
       </w:pPr>
-      <w:bookmarkStart w:id="18" w:name="_35nkun2" w:colFirst="0" w:colLast="0"/>
-      <w:bookmarkEnd w:id="18"/>
-      <w:r>
-        <w:rPr>
-          <w:rFonts w:ascii="Times New Roman" w:eastAsia="Times New Roman" w:hAnsi="Times New Roman" w:cs="Times New Roman"/>
-          <w:b/>
-          <w:sz w:val="34"/>
-          <w:szCs w:val="34"/>
-        </w:rPr>
-        <w:t>4.2         Project Management Processes</w:t>
-      </w:r>
-    </w:p>
-    <w:p>
-      <w:pPr>
-        <w:rPr>
-          <w:rFonts w:ascii="Times New Roman" w:eastAsia="Times New Roman" w:hAnsi="Times New Roman" w:cs="Times New Roman"/>
-        </w:rPr>
-      </w:pPr>
-      <w:r>
-        <w:rPr>
-          <w:rFonts w:ascii="Times New Roman" w:eastAsia="Times New Roman" w:hAnsi="Times New Roman" w:cs="Times New Roman"/>
-        </w:rPr>
-        <w:t>T</w:t>
-      </w:r>
-      <w:r>
-        <w:rPr>
-          <w:rFonts w:ascii="Times New Roman" w:eastAsia="Times New Roman" w:hAnsi="Times New Roman" w:cs="Times New Roman"/>
-        </w:rPr>
-        <w:t>his is a description of those processes used to manage and control the project.  It is critical that this section at a minimum describes the formal process to control project changes.  It could also include such things as the risk management process, and h</w:t>
-      </w:r>
-      <w:r>
-        <w:rPr>
-          <w:rFonts w:ascii="Times New Roman" w:eastAsia="Times New Roman" w:hAnsi="Times New Roman" w:cs="Times New Roman"/>
-        </w:rPr>
-        <w:t>ow performance information is captured and reported (which may be expanded on in the Communications Plan section later in this document).</w:t>
-      </w:r>
     </w:p>
     <w:p>
       <w:pPr>
@@ -2373,36 +2789,6 @@
           <w:szCs w:val="34"/>
         </w:rPr>
       </w:pPr>
-      <w:bookmarkStart w:id="19" w:name="_1ksv4uv" w:colFirst="0" w:colLast="0"/>
-      <w:bookmarkEnd w:id="19"/>
-      <w:r>
-        <w:rPr>
-          <w:rFonts w:ascii="Times New Roman" w:eastAsia="Times New Roman" w:hAnsi="Times New Roman" w:cs="Times New Roman"/>
-          <w:b/>
-          <w:sz w:val="34"/>
-          <w:szCs w:val="34"/>
-        </w:rPr>
-        <w:t>4.3         Project Support Processes</w:t>
-      </w:r>
-    </w:p>
-    <w:p>
-      <w:pPr>
-        <w:rPr>
-          <w:rFonts w:ascii="Times New Roman" w:eastAsia="Times New Roman" w:hAnsi="Times New Roman" w:cs="Times New Roman"/>
-        </w:rPr>
-      </w:pPr>
-      <w:r>
-        <w:rPr>
-          <w:rFonts w:ascii="Times New Roman" w:eastAsia="Times New Roman" w:hAnsi="Times New Roman" w:cs="Times New Roman"/>
-        </w:rPr>
-        <w:t>This is a description of those processes that typically happen throughout the pr</w:t>
-      </w:r>
-      <w:r>
-        <w:rPr>
-          <w:rFonts w:ascii="Times New Roman" w:eastAsia="Times New Roman" w:hAnsi="Times New Roman" w:cs="Times New Roman"/>
-        </w:rPr>
-        <w:t>oject lifecycle and support the various other activities.  Often includes such processes as configuration management, release control, how the support infrastructure will be used, etc.</w:t>
-      </w:r>
     </w:p>
     <w:p>
       <w:pPr>
@@ -2417,17 +2803,41 @@
           <w:szCs w:val="34"/>
         </w:rPr>
       </w:pPr>
-      <w:bookmarkStart w:id="20" w:name="_44sinio" w:colFirst="0" w:colLast="0"/>
-      <w:bookmarkEnd w:id="20"/>
-      <w:r>
+    </w:p>
+    <w:p>
+      <w:pPr>
+        <w:pStyle w:val="Heading2"/>
+        <w:keepNext w:val="0"/>
+        <w:keepLines w:val="0"/>
+        <w:spacing w:after="80"/>
         <w:rPr>
           <w:rFonts w:ascii="Times New Roman" w:eastAsia="Times New Roman" w:hAnsi="Times New Roman" w:cs="Times New Roman"/>
           <w:b/>
           <w:sz w:val="34"/>
           <w:szCs w:val="34"/>
         </w:rPr>
-        <w:t>4.4         Organization</w:t>
-      </w:r>
+      </w:pPr>
+      <w:r>
+        <w:rPr>
+          <w:rFonts w:ascii="Times New Roman" w:eastAsia="Times New Roman" w:hAnsi="Times New Roman" w:cs="Times New Roman"/>
+          <w:b/>
+          <w:sz w:val="34"/>
+          <w:szCs w:val="34"/>
+        </w:rPr>
+        <w:lastRenderedPageBreak/>
+        <w:t>4.2</w:t>
+      </w:r>
+      <w:r>
+        <w:rPr>
+          <w:rFonts w:ascii="Times New Roman" w:eastAsia="Times New Roman" w:hAnsi="Times New Roman" w:cs="Times New Roman"/>
+          <w:b/>
+          <w:sz w:val="34"/>
+          <w:szCs w:val="34"/>
+        </w:rPr>
+        <w:t xml:space="preserve">        Organization</w:t>
+      </w:r>
+      <w:bookmarkStart w:id="18" w:name="_2jxsxqh" w:colFirst="0" w:colLast="0"/>
+      <w:bookmarkEnd w:id="18"/>
     </w:p>
     <w:p>
       <w:pPr>
@@ -2443,8 +2853,6 @@
           <w:szCs w:val="26"/>
         </w:rPr>
       </w:pPr>
-      <w:bookmarkStart w:id="21" w:name="_2jxsxqh" w:colFirst="0" w:colLast="0"/>
-      <w:bookmarkEnd w:id="21"/>
       <w:r>
         <w:rPr>
           <w:rFonts w:ascii="Times New Roman" w:eastAsia="Times New Roman" w:hAnsi="Times New Roman" w:cs="Times New Roman"/>
@@ -2453,7 +2861,17 @@
           <w:sz w:val="26"/>
           <w:szCs w:val="26"/>
         </w:rPr>
-        <w:t>4.4.1        Project Team</w:t>
+        <w:t>4.2</w:t>
+      </w:r>
+      <w:r>
+        <w:rPr>
+          <w:rFonts w:ascii="Times New Roman" w:eastAsia="Times New Roman" w:hAnsi="Times New Roman" w:cs="Times New Roman"/>
+          <w:b/>
+          <w:color w:val="000000"/>
+          <w:sz w:val="26"/>
+          <w:szCs w:val="26"/>
+        </w:rPr>
+        <w:t>.1        Project Team</w:t>
       </w:r>
     </w:p>
     <w:p>
@@ -3312,53 +3730,8 @@
           <w:szCs w:val="26"/>
         </w:rPr>
       </w:pPr>
-      <w:bookmarkStart w:id="22" w:name="_z337ya" w:colFirst="0" w:colLast="0"/>
-      <w:bookmarkEnd w:id="22"/>
-    </w:p>
-    <w:p>
-      <w:pPr>
-        <w:pStyle w:val="Heading3"/>
-        <w:keepNext w:val="0"/>
-        <w:keepLines w:val="0"/>
-        <w:spacing w:before="280"/>
-        <w:rPr>
-          <w:rFonts w:ascii="Times New Roman" w:eastAsia="Times New Roman" w:hAnsi="Times New Roman" w:cs="Times New Roman"/>
-          <w:b/>
-          <w:color w:val="000000"/>
-          <w:sz w:val="26"/>
-          <w:szCs w:val="26"/>
-        </w:rPr>
-      </w:pPr>
-      <w:r>
-        <w:rPr>
-          <w:rFonts w:ascii="Times New Roman" w:eastAsia="Times New Roman" w:hAnsi="Times New Roman" w:cs="Times New Roman"/>
-          <w:b/>
-          <w:color w:val="000000"/>
-          <w:sz w:val="26"/>
-          <w:szCs w:val="26"/>
-        </w:rPr>
-        <w:lastRenderedPageBreak/>
-        <w:t>4.4.2        Mapping Between Organization and Client</w:t>
-      </w:r>
-    </w:p>
-    <w:p>
-      <w:pPr>
-        <w:rPr>
-          <w:rFonts w:ascii="Times New Roman" w:eastAsia="Times New Roman" w:hAnsi="Times New Roman" w:cs="Times New Roman"/>
-        </w:rPr>
-      </w:pPr>
-      <w:r>
-        <w:rPr>
-          <w:rFonts w:ascii="Times New Roman" w:eastAsia="Times New Roman" w:hAnsi="Times New Roman" w:cs="Times New Roman"/>
-        </w:rPr>
-        <w:t>Show how your organization maps onto the client, and what occurs at each level of the mapping.  For instance, in addition to a mapping between your project manager and the client’s, there may be an executive mapping between the organizations, perhaps a pro</w:t>
-      </w:r>
-      <w:r>
-        <w:rPr>
-          <w:rFonts w:ascii="Times New Roman" w:eastAsia="Times New Roman" w:hAnsi="Times New Roman" w:cs="Times New Roman"/>
-        </w:rPr>
-        <w:t>ject steering group with joint membership, a mapping between QA departments, etc.</w:t>
-      </w:r>
+      <w:bookmarkStart w:id="19" w:name="_z337ya" w:colFirst="0" w:colLast="0"/>
+      <w:bookmarkEnd w:id="19"/>
     </w:p>
     <w:p>
       <w:pPr>
@@ -3368,198 +3741,21 @@
         <w:spacing w:before="480"/>
         <w:rPr>
           <w:rFonts w:ascii="Times New Roman" w:eastAsia="Times New Roman" w:hAnsi="Times New Roman" w:cs="Times New Roman"/>
-        </w:rPr>
-      </w:pPr>
-      <w:bookmarkStart w:id="23" w:name="_3j2qqm3" w:colFirst="0" w:colLast="0"/>
-      <w:bookmarkEnd w:id="23"/>
-      <w:r>
-        <w:rPr>
-          <w:rFonts w:ascii="Times New Roman" w:eastAsia="Times New Roman" w:hAnsi="Times New Roman" w:cs="Times New Roman"/>
           <w:b/>
           <w:sz w:val="46"/>
           <w:szCs w:val="46"/>
         </w:rPr>
+      </w:pPr>
+      <w:bookmarkStart w:id="20" w:name="_3j2qqm3" w:colFirst="0" w:colLast="0"/>
+      <w:bookmarkEnd w:id="20"/>
+      <w:r>
+        <w:rPr>
+          <w:rFonts w:ascii="Times New Roman" w:eastAsia="Times New Roman" w:hAnsi="Times New Roman" w:cs="Times New Roman"/>
+          <w:b/>
+          <w:sz w:val="46"/>
+          <w:szCs w:val="46"/>
+        </w:rPr>
         <w:t>5          Communications Plan</w:t>
-      </w:r>
-    </w:p>
-    <w:p>
-      <w:pPr>
-        <w:rPr>
-          <w:rFonts w:ascii="Times New Roman" w:eastAsia="Times New Roman" w:hAnsi="Times New Roman" w:cs="Times New Roman"/>
-          <w:highlight w:val="white"/>
-        </w:rPr>
-      </w:pPr>
-      <w:r>
-        <w:rPr>
-          <w:rFonts w:ascii="Times New Roman" w:eastAsia="Times New Roman" w:hAnsi="Times New Roman" w:cs="Times New Roman"/>
-          <w:b/>
-          <w:bCs/>
-          <w:highlight w:val="white"/>
-        </w:rPr>
-        <w:t>Between the team members:</w:t>
-      </w:r>
-      <w:r>
-        <w:rPr>
-          <w:rFonts w:ascii="Times New Roman" w:eastAsia="Times New Roman" w:hAnsi="Times New Roman" w:cs="Times New Roman"/>
-          <w:highlight w:val="white"/>
-        </w:rPr>
-        <w:br/>
-        <w:t>•</w:t>
-      </w:r>
-      <w:r>
-        <w:rPr>
-          <w:rFonts w:ascii="Times New Roman" w:eastAsia="Times New Roman" w:hAnsi="Times New Roman" w:cs="Times New Roman"/>
-          <w:highlight w:val="white"/>
-        </w:rPr>
-        <w:tab/>
-        <w:t xml:space="preserve">A group on </w:t>
-      </w:r>
-      <w:r>
-        <w:rPr>
-          <w:rFonts w:ascii="Times New Roman" w:eastAsia="Times New Roman" w:hAnsi="Times New Roman" w:cs="Times New Roman"/>
-          <w:highlight w:val="white"/>
-        </w:rPr>
-        <w:t>Facebook</w:t>
-      </w:r>
-      <w:r>
-        <w:rPr>
-          <w:rFonts w:ascii="Times New Roman" w:eastAsia="Times New Roman" w:hAnsi="Times New Roman" w:cs="Times New Roman"/>
-          <w:highlight w:val="white"/>
-        </w:rPr>
-        <w:t xml:space="preserve"> is created to negotiate if there is any issue or conflict.</w:t>
-      </w:r>
-      <w:r>
-        <w:rPr>
-          <w:rFonts w:ascii="Times New Roman" w:eastAsia="Times New Roman" w:hAnsi="Times New Roman" w:cs="Times New Roman"/>
-          <w:highlight w:val="white"/>
-        </w:rPr>
-        <w:br/>
-        <w:t>•</w:t>
-      </w:r>
-      <w:r>
-        <w:rPr>
-          <w:rFonts w:ascii="Times New Roman" w:eastAsia="Times New Roman" w:hAnsi="Times New Roman" w:cs="Times New Roman"/>
-          <w:highlight w:val="white"/>
-        </w:rPr>
-        <w:tab/>
-        <w:t>A meeting is held every 2 days.</w:t>
-      </w:r>
-      <w:r>
-        <w:rPr>
-          <w:rFonts w:ascii="Times New Roman" w:eastAsia="Times New Roman" w:hAnsi="Times New Roman" w:cs="Times New Roman"/>
-          <w:highlight w:val="white"/>
-        </w:rPr>
-        <w:br/>
-        <w:t>•</w:t>
-      </w:r>
-      <w:r>
-        <w:rPr>
-          <w:rFonts w:ascii="Times New Roman" w:eastAsia="Times New Roman" w:hAnsi="Times New Roman" w:cs="Times New Roman"/>
-          <w:highlight w:val="white"/>
-        </w:rPr>
-        <w:tab/>
-      </w:r>
-      <w:r>
-        <w:rPr>
-          <w:rFonts w:ascii="Times New Roman" w:eastAsia="Times New Roman" w:hAnsi="Times New Roman" w:cs="Times New Roman"/>
-          <w:highlight w:val="white"/>
-        </w:rPr>
-        <w:t>Use Configuration management to enable working with no conflict and this section is described in CM plan.</w:t>
-      </w:r>
-      <w:r>
-        <w:rPr>
-          <w:rFonts w:ascii="Times New Roman" w:eastAsia="Times New Roman" w:hAnsi="Times New Roman" w:cs="Times New Roman"/>
-          <w:highlight w:val="white"/>
-        </w:rPr>
-        <w:br/>
-      </w:r>
-      <w:r>
-        <w:rPr>
-          <w:rFonts w:ascii="Times New Roman" w:eastAsia="Times New Roman" w:hAnsi="Times New Roman" w:cs="Times New Roman"/>
-          <w:highlight w:val="white"/>
-        </w:rPr>
-        <w:br/>
-        <w:t xml:space="preserve"> </w:t>
-      </w:r>
-      <w:r>
-        <w:rPr>
-          <w:rFonts w:ascii="Times New Roman" w:eastAsia="Times New Roman" w:hAnsi="Times New Roman" w:cs="Times New Roman"/>
-          <w:b/>
-          <w:bCs/>
-          <w:highlight w:val="white"/>
-        </w:rPr>
-        <w:t>Between Leaders and Client:</w:t>
-      </w:r>
-      <w:r>
-        <w:rPr>
-          <w:rFonts w:ascii="Times New Roman" w:eastAsia="Times New Roman" w:hAnsi="Times New Roman" w:cs="Times New Roman"/>
-          <w:highlight w:val="white"/>
-        </w:rPr>
-        <w:br/>
-        <w:t>•</w:t>
-      </w:r>
-      <w:r>
-        <w:rPr>
-          <w:rFonts w:ascii="Times New Roman" w:eastAsia="Times New Roman" w:hAnsi="Times New Roman" w:cs="Times New Roman"/>
-          <w:highlight w:val="white"/>
-        </w:rPr>
-        <w:tab/>
-        <w:t>Use configuration management as a viewer.</w:t>
-      </w:r>
-      <w:r>
-        <w:rPr>
-          <w:rFonts w:ascii="Times New Roman" w:eastAsia="Times New Roman" w:hAnsi="Times New Roman" w:cs="Times New Roman"/>
-          <w:highlight w:val="white"/>
-        </w:rPr>
-        <w:br/>
-        <w:t>•</w:t>
-      </w:r>
-      <w:r>
-        <w:rPr>
-          <w:rFonts w:ascii="Times New Roman" w:eastAsia="Times New Roman" w:hAnsi="Times New Roman" w:cs="Times New Roman"/>
-          <w:highlight w:val="white"/>
-        </w:rPr>
-        <w:tab/>
-        <w:t>SIQ to make a direct channel of questions and answers.</w:t>
-      </w:r>
-      <w:r>
-        <w:rPr>
-          <w:rFonts w:ascii="Times New Roman" w:eastAsia="Times New Roman" w:hAnsi="Times New Roman" w:cs="Times New Roman"/>
-          <w:highlight w:val="white"/>
-        </w:rPr>
-        <w:br/>
-        <w:t>•</w:t>
-      </w:r>
-      <w:r>
-        <w:rPr>
-          <w:rFonts w:ascii="Times New Roman" w:eastAsia="Times New Roman" w:hAnsi="Times New Roman" w:cs="Times New Roman"/>
-          <w:highlight w:val="white"/>
-        </w:rPr>
-        <w:tab/>
-        <w:t>By mail with team</w:t>
-      </w:r>
-      <w:r>
-        <w:rPr>
-          <w:rFonts w:ascii="Times New Roman" w:eastAsia="Times New Roman" w:hAnsi="Times New Roman" w:cs="Times New Roman"/>
-          <w:highlight w:val="white"/>
-        </w:rPr>
-        <w:t xml:space="preserve"> leader.</w:t>
-      </w:r>
-      <w:r>
-        <w:rPr>
-          <w:rFonts w:ascii="Times New Roman" w:eastAsia="Times New Roman" w:hAnsi="Times New Roman" w:cs="Times New Roman"/>
-          <w:highlight w:val="white"/>
-        </w:rPr>
-        <w:br/>
-        <w:t>•</w:t>
-      </w:r>
-      <w:r>
-        <w:rPr>
-          <w:rFonts w:ascii="Times New Roman" w:eastAsia="Times New Roman" w:hAnsi="Times New Roman" w:cs="Times New Roman"/>
-          <w:highlight w:val="white"/>
-        </w:rPr>
-        <w:tab/>
-        <w:t>Weekly meeting.</w:t>
       </w:r>
     </w:p>
     <w:p>
@@ -3570,13 +3766,289 @@
         <w:spacing w:before="480"/>
         <w:rPr>
           <w:rFonts w:ascii="Times New Roman" w:eastAsia="Times New Roman" w:hAnsi="Times New Roman" w:cs="Times New Roman"/>
+          <w:sz w:val="22"/>
+          <w:szCs w:val="22"/>
+        </w:rPr>
+      </w:pPr>
+      <w:r>
+        <w:rPr>
+          <w:rFonts w:ascii="Times New Roman" w:eastAsia="Times New Roman" w:hAnsi="Times New Roman" w:cs="Times New Roman"/>
+          <w:b/>
+          <w:bCs/>
+          <w:sz w:val="22"/>
+          <w:szCs w:val="22"/>
+          <w:highlight w:val="white"/>
+        </w:rPr>
+        <w:t>Between the team members:</w:t>
+      </w:r>
+    </w:p>
+    <w:p>
+      <w:pPr>
+        <w:pStyle w:val="ListParagraph"/>
+        <w:numPr>
+          <w:ilvl w:val="0"/>
+          <w:numId w:val="3"/>
+        </w:numPr>
+        <w:rPr>
+          <w:rFonts w:ascii="Times New Roman" w:eastAsia="Times New Roman" w:hAnsi="Times New Roman" w:cs="Times New Roman"/>
+          <w:highlight w:val="white"/>
+        </w:rPr>
+      </w:pPr>
+      <w:r>
+        <w:rPr>
+          <w:rFonts w:ascii="Times New Roman" w:eastAsia="Times New Roman" w:hAnsi="Times New Roman" w:cs="Times New Roman"/>
+          <w:highlight w:val="white"/>
+        </w:rPr>
+        <w:t>An online working group</w:t>
+      </w:r>
+      <w:r>
+        <w:rPr>
+          <w:rFonts w:ascii="Times New Roman" w:eastAsia="Times New Roman" w:hAnsi="Times New Roman" w:cs="Times New Roman"/>
+          <w:highlight w:val="white"/>
+        </w:rPr>
+        <w:t xml:space="preserve"> is created to</w:t>
+      </w:r>
+      <w:r>
+        <w:rPr>
+          <w:rFonts w:ascii="Times New Roman" w:eastAsia="Times New Roman" w:hAnsi="Times New Roman" w:cs="Times New Roman"/>
+          <w:highlight w:val="white"/>
+        </w:rPr>
+        <w:t xml:space="preserve"> discuss any issues or change requests.</w:t>
+      </w:r>
+    </w:p>
+    <w:p>
+      <w:pPr>
+        <w:pStyle w:val="ListParagraph"/>
+        <w:numPr>
+          <w:ilvl w:val="0"/>
+          <w:numId w:val="3"/>
+        </w:numPr>
+        <w:rPr>
+          <w:rFonts w:ascii="Times New Roman" w:eastAsia="Times New Roman" w:hAnsi="Times New Roman" w:cs="Times New Roman"/>
+          <w:highlight w:val="white"/>
+        </w:rPr>
+      </w:pPr>
+      <w:r>
+        <w:rPr>
+          <w:rFonts w:ascii="Times New Roman" w:eastAsia="Times New Roman" w:hAnsi="Times New Roman" w:cs="Times New Roman"/>
+          <w:highlight w:val="white"/>
+        </w:rPr>
+        <w:t xml:space="preserve">A </w:t>
+      </w:r>
+      <w:r>
+        <w:rPr>
+          <w:rFonts w:ascii="Times New Roman" w:eastAsia="Times New Roman" w:hAnsi="Times New Roman" w:cs="Times New Roman"/>
+          <w:highlight w:val="white"/>
+        </w:rPr>
+        <w:t>stand up meeting is held every 2 days.</w:t>
+      </w:r>
+    </w:p>
+    <w:p>
+      <w:pPr>
+        <w:pStyle w:val="ListParagraph"/>
+        <w:numPr>
+          <w:ilvl w:val="0"/>
+          <w:numId w:val="3"/>
+        </w:numPr>
+        <w:rPr>
+          <w:rFonts w:ascii="Times New Roman" w:eastAsia="Times New Roman" w:hAnsi="Times New Roman" w:cs="Times New Roman"/>
+          <w:highlight w:val="white"/>
+        </w:rPr>
+      </w:pPr>
+      <w:r>
+        <w:rPr>
+          <w:rFonts w:ascii="Times New Roman" w:eastAsia="Times New Roman" w:hAnsi="Times New Roman" w:cs="Times New Roman"/>
+          <w:highlight w:val="white"/>
+        </w:rPr>
+        <w:t>Use Configuration management</w:t>
+      </w:r>
+      <w:r>
+        <w:rPr>
+          <w:rFonts w:ascii="Times New Roman" w:eastAsia="Times New Roman" w:hAnsi="Times New Roman" w:cs="Times New Roman"/>
+          <w:highlight w:val="white"/>
+        </w:rPr>
+        <w:t xml:space="preserve"> tool (TortoiseGit)</w:t>
+      </w:r>
+      <w:r>
+        <w:rPr>
+          <w:rFonts w:ascii="Times New Roman" w:eastAsia="Times New Roman" w:hAnsi="Times New Roman" w:cs="Times New Roman"/>
+          <w:highlight w:val="white"/>
+        </w:rPr>
+        <w:t xml:space="preserve"> to enable working with no conflict and this sec</w:t>
+      </w:r>
+      <w:r>
+        <w:rPr>
+          <w:rFonts w:ascii="Times New Roman" w:eastAsia="Times New Roman" w:hAnsi="Times New Roman" w:cs="Times New Roman"/>
+          <w:highlight w:val="white"/>
+        </w:rPr>
+        <w:t>tion is described in CM plan.</w:t>
+      </w:r>
+    </w:p>
+    <w:p>
+      <w:pPr>
+        <w:rPr>
+          <w:rFonts w:ascii="Times New Roman" w:eastAsia="Times New Roman" w:hAnsi="Times New Roman" w:cs="Times New Roman"/>
+          <w:highlight w:val="white"/>
+        </w:rPr>
+      </w:pPr>
+      <w:r>
+        <w:rPr>
+          <w:rFonts w:ascii="Times New Roman" w:eastAsia="Times New Roman" w:hAnsi="Times New Roman" w:cs="Times New Roman"/>
+          <w:b/>
+          <w:bCs/>
+          <w:highlight w:val="white"/>
+        </w:rPr>
+        <w:t xml:space="preserve">Between </w:t>
+      </w:r>
+      <w:r>
+        <w:rPr>
+          <w:rFonts w:ascii="Times New Roman" w:eastAsia="Times New Roman" w:hAnsi="Times New Roman" w:cs="Times New Roman"/>
+          <w:b/>
+          <w:bCs/>
+          <w:highlight w:val="white"/>
+        </w:rPr>
+        <w:t>Team Members</w:t>
+      </w:r>
+      <w:r>
+        <w:rPr>
+          <w:rFonts w:ascii="Times New Roman" w:eastAsia="Times New Roman" w:hAnsi="Times New Roman" w:cs="Times New Roman"/>
+          <w:b/>
+          <w:bCs/>
+          <w:highlight w:val="white"/>
+        </w:rPr>
+        <w:t xml:space="preserve"> and Client:</w:t>
+      </w:r>
+    </w:p>
+    <w:p>
+      <w:pPr>
+        <w:pStyle w:val="ListParagraph"/>
+        <w:numPr>
+          <w:ilvl w:val="0"/>
+          <w:numId w:val="4"/>
+        </w:numPr>
+        <w:rPr>
+          <w:rFonts w:ascii="Times New Roman" w:eastAsia="Times New Roman" w:hAnsi="Times New Roman" w:cs="Times New Roman"/>
+          <w:highlight w:val="white"/>
+        </w:rPr>
+      </w:pPr>
+      <w:r>
+        <w:rPr>
+          <w:rFonts w:ascii="Times New Roman" w:eastAsia="Times New Roman" w:hAnsi="Times New Roman" w:cs="Times New Roman"/>
+          <w:highlight w:val="white"/>
+        </w:rPr>
+        <w:t>Access is given to the client to check the artifacts regularly through repository</w:t>
+      </w:r>
+      <w:r>
+        <w:rPr>
+          <w:rFonts w:ascii="Times New Roman" w:eastAsia="Times New Roman" w:hAnsi="Times New Roman" w:cs="Times New Roman"/>
+          <w:highlight w:val="white"/>
+        </w:rPr>
+        <w:t>.</w:t>
+      </w:r>
+    </w:p>
+    <w:p>
+      <w:pPr>
+        <w:pStyle w:val="ListParagraph"/>
+        <w:numPr>
+          <w:ilvl w:val="0"/>
+          <w:numId w:val="4"/>
+        </w:numPr>
+        <w:rPr>
+          <w:rFonts w:ascii="Times New Roman" w:eastAsia="Times New Roman" w:hAnsi="Times New Roman" w:cs="Times New Roman"/>
+          <w:highlight w:val="white"/>
+        </w:rPr>
+      </w:pPr>
+      <w:r>
+        <w:rPr>
+          <w:rFonts w:ascii="Times New Roman" w:eastAsia="Times New Roman" w:hAnsi="Times New Roman" w:cs="Times New Roman"/>
+          <w:highlight w:val="white"/>
+        </w:rPr>
+        <w:t xml:space="preserve">SIQ </w:t>
+      </w:r>
+      <w:r>
+        <w:rPr>
+          <w:rFonts w:ascii="Times New Roman" w:eastAsia="Times New Roman" w:hAnsi="Times New Roman" w:cs="Times New Roman"/>
+          <w:highlight w:val="white"/>
+        </w:rPr>
+        <w:t xml:space="preserve">meeting is held </w:t>
+      </w:r>
+      <w:r>
+        <w:rPr>
+          <w:rFonts w:ascii="Times New Roman" w:eastAsia="Times New Roman" w:hAnsi="Times New Roman" w:cs="Times New Roman"/>
+          <w:highlight w:val="white"/>
+        </w:rPr>
+        <w:t>to make a direct chan</w:t>
+      </w:r>
+      <w:r>
+        <w:rPr>
+          <w:rFonts w:ascii="Times New Roman" w:eastAsia="Times New Roman" w:hAnsi="Times New Roman" w:cs="Times New Roman"/>
+          <w:highlight w:val="white"/>
+        </w:rPr>
+        <w:t>nel of questions and answers.</w:t>
+      </w:r>
+    </w:p>
+    <w:p>
+      <w:pPr>
+        <w:pStyle w:val="ListParagraph"/>
+        <w:numPr>
+          <w:ilvl w:val="0"/>
+          <w:numId w:val="4"/>
+        </w:numPr>
+        <w:rPr>
+          <w:rFonts w:ascii="Times New Roman" w:eastAsia="Times New Roman" w:hAnsi="Times New Roman" w:cs="Times New Roman"/>
+          <w:highlight w:val="white"/>
+        </w:rPr>
+      </w:pPr>
+      <w:r>
+        <w:rPr>
+          <w:rFonts w:ascii="Times New Roman" w:eastAsia="Times New Roman" w:hAnsi="Times New Roman" w:cs="Times New Roman"/>
+          <w:highlight w:val="white"/>
+        </w:rPr>
+        <w:t>Phone calls in case of urgent needs</w:t>
+      </w:r>
+      <w:r>
+        <w:rPr>
+          <w:rFonts w:ascii="Times New Roman" w:eastAsia="Times New Roman" w:hAnsi="Times New Roman" w:cs="Times New Roman"/>
+          <w:highlight w:val="white"/>
+        </w:rPr>
+        <w:t>.</w:t>
+      </w:r>
+    </w:p>
+    <w:p>
+      <w:pPr>
+        <w:pStyle w:val="ListParagraph"/>
+        <w:numPr>
+          <w:ilvl w:val="0"/>
+          <w:numId w:val="4"/>
+        </w:numPr>
+        <w:rPr>
+          <w:rFonts w:ascii="Times New Roman" w:eastAsia="Times New Roman" w:hAnsi="Times New Roman" w:cs="Times New Roman"/>
+          <w:highlight w:val="white"/>
+        </w:rPr>
+      </w:pPr>
+      <w:r>
+        <w:rPr>
+          <w:rFonts w:ascii="Times New Roman" w:eastAsia="Times New Roman" w:hAnsi="Times New Roman" w:cs="Times New Roman"/>
+          <w:highlight w:val="white"/>
+        </w:rPr>
+        <w:t>Weekly meeting.</w:t>
+      </w:r>
+    </w:p>
+    <w:p>
+      <w:pPr>
+        <w:pStyle w:val="Heading1"/>
+        <w:keepNext w:val="0"/>
+        <w:keepLines w:val="0"/>
+        <w:spacing w:before="480"/>
+        <w:rPr>
+          <w:rFonts w:ascii="Times New Roman" w:eastAsia="Times New Roman" w:hAnsi="Times New Roman" w:cs="Times New Roman"/>
           <w:b/>
           <w:sz w:val="46"/>
           <w:szCs w:val="46"/>
         </w:rPr>
       </w:pPr>
-      <w:bookmarkStart w:id="24" w:name="_1y810tw" w:colFirst="0" w:colLast="0"/>
-      <w:bookmarkEnd w:id="24"/>
+      <w:bookmarkStart w:id="21" w:name="_1y810tw" w:colFirst="0" w:colLast="0"/>
+      <w:bookmarkEnd w:id="21"/>
       <w:r>
         <w:rPr>
           <w:rFonts w:ascii="Times New Roman" w:eastAsia="Times New Roman" w:hAnsi="Times New Roman" w:cs="Times New Roman"/>
@@ -3584,7 +4056,19 @@
           <w:sz w:val="46"/>
           <w:szCs w:val="46"/>
         </w:rPr>
-        <w:t>6          Work Plan</w:t>
+        <w:lastRenderedPageBreak/>
+        <w:t>6          Work</w:t>
+      </w:r>
+      <w:bookmarkStart w:id="22" w:name="_GoBack"/>
+      <w:bookmarkEnd w:id="22"/>
+      <w:r>
+        <w:rPr>
+          <w:rFonts w:ascii="Times New Roman" w:eastAsia="Times New Roman" w:hAnsi="Times New Roman" w:cs="Times New Roman"/>
+          <w:b/>
+          <w:sz w:val="46"/>
+          <w:szCs w:val="46"/>
+        </w:rPr>
+        <w:t xml:space="preserve"> Plan</w:t>
       </w:r>
     </w:p>
     <w:p>
@@ -3600,8 +4084,8 @@
           <w:szCs w:val="34"/>
         </w:rPr>
       </w:pPr>
-      <w:bookmarkStart w:id="25" w:name="_4i7ojhp" w:colFirst="0" w:colLast="0"/>
-      <w:bookmarkEnd w:id="25"/>
+      <w:bookmarkStart w:id="23" w:name="_4i7ojhp" w:colFirst="0" w:colLast="0"/>
+      <w:bookmarkEnd w:id="23"/>
       <w:r>
         <w:rPr>
           <w:rFonts w:ascii="Times New Roman" w:eastAsia="Times New Roman" w:hAnsi="Times New Roman" w:cs="Times New Roman"/>
@@ -3628,114 +4112,25 @@
         <w:rPr>
           <w:rFonts w:ascii="Times New Roman" w:eastAsia="Times New Roman" w:hAnsi="Times New Roman" w:cs="Times New Roman"/>
         </w:rPr>
-        <w:t xml:space="preserve"> named WBS.xlsx</w:t>
+        <w:t xml:space="preserve"> named </w:t>
+      </w:r>
+      <w:r>
+        <w:rPr>
+          <w:rFonts w:ascii="Times New Roman" w:eastAsia="Times New Roman" w:hAnsi="Times New Roman" w:cs="Times New Roman"/>
+        </w:rPr>
+        <w:t>ACS_</w:t>
+      </w:r>
+      <w:r>
+        <w:rPr>
+          <w:rFonts w:ascii="Times New Roman" w:eastAsia="Times New Roman" w:hAnsi="Times New Roman" w:cs="Times New Roman"/>
+        </w:rPr>
+        <w:t>WBS.xlsx</w:t>
       </w:r>
       <w:r>
         <w:rPr>
           <w:rFonts w:ascii="Times New Roman" w:eastAsia="Times New Roman" w:hAnsi="Times New Roman" w:cs="Times New Roman"/>
         </w:rPr>
         <w:t>.</w:t>
-      </w:r>
-    </w:p>
-    <w:p>
-      <w:pPr>
-        <w:rPr>
-          <w:rFonts w:ascii="Times New Roman" w:eastAsia="Times New Roman" w:hAnsi="Times New Roman" w:cs="Times New Roman"/>
-        </w:rPr>
-      </w:pPr>
-      <w:r>
-        <w:rPr>
-          <w:rFonts w:ascii="Times New Roman" w:eastAsia="Times New Roman" w:hAnsi="Times New Roman" w:cs="Times New Roman"/>
-        </w:rPr>
-        <w:t xml:space="preserve"> </w:t>
-      </w:r>
-      <w:r>
-        <w:rPr>
-          <w:noProof/>
-        </w:rPr>
-        <w:drawing>
-          <wp:inline distT="0" distB="0" distL="0" distR="0">
-            <wp:extent cx="6219825" cy="3143250"/>
-            <wp:effectExtent l="0" t="0" r="9525" b="0"/>
-            <wp:docPr id="2" name="image4.png"/>
-            <wp:cNvGraphicFramePr/>
-            <a:graphic xmlns:a="http://schemas.openxmlformats.org/drawingml/2006/main">
-              <a:graphicData uri="http://schemas.openxmlformats.org/drawingml/2006/picture">
-                <pic:pic xmlns:pic="http://schemas.openxmlformats.org/drawingml/2006/picture">
-                  <pic:nvPicPr>
-                    <pic:cNvPr id="0" name="image4.png"/>
-                    <pic:cNvPicPr preferRelativeResize="0"/>
-                  </pic:nvPicPr>
-                  <pic:blipFill>
-                    <a:blip r:embed="rId7"/>
-                    <a:srcRect/>
-                    <a:stretch>
-                      <a:fillRect/>
-                    </a:stretch>
-                  </pic:blipFill>
-                  <pic:spPr>
-                    <a:xfrm>
-                      <a:off x="0" y="0"/>
-                      <a:ext cx="6220194" cy="3143436"/>
-                    </a:xfrm>
-                    <a:prstGeom prst="rect">
-                      <a:avLst/>
-                    </a:prstGeom>
-                    <a:ln/>
-                  </pic:spPr>
-                </pic:pic>
-              </a:graphicData>
-            </a:graphic>
-          </wp:inline>
-        </w:drawing>
-      </w:r>
-    </w:p>
-    <w:p>
-      <w:pPr>
-        <w:rPr>
-          <w:rFonts w:ascii="Times New Roman" w:eastAsia="Times New Roman" w:hAnsi="Times New Roman" w:cs="Times New Roman"/>
-        </w:rPr>
-      </w:pPr>
-      <w:r>
-        <w:rPr>
-          <w:noProof/>
-        </w:rPr>
-        <w:lastRenderedPageBreak/>
-        <w:drawing>
-          <wp:inline distT="0" distB="0" distL="0" distR="0">
-            <wp:extent cx="5019675" cy="4524375"/>
-            <wp:effectExtent l="0" t="0" r="0" b="0"/>
-            <wp:docPr id="1" name="image3.png"/>
-            <wp:cNvGraphicFramePr/>
-            <a:graphic xmlns:a="http://schemas.openxmlformats.org/drawingml/2006/main">
-              <a:graphicData uri="http://schemas.openxmlformats.org/drawingml/2006/picture">
-                <pic:pic xmlns:pic="http://schemas.openxmlformats.org/drawingml/2006/picture">
-                  <pic:nvPicPr>
-                    <pic:cNvPr id="0" name="image3.png"/>
-                    <pic:cNvPicPr preferRelativeResize="0"/>
-                  </pic:nvPicPr>
-                  <pic:blipFill>
-                    <a:blip r:embed="rId8"/>
-                    <a:srcRect/>
-                    <a:stretch>
-                      <a:fillRect/>
-                    </a:stretch>
-                  </pic:blipFill>
-                  <pic:spPr>
-                    <a:xfrm>
-                      <a:off x="0" y="0"/>
-                      <a:ext cx="5019675" cy="4524375"/>
-                    </a:xfrm>
-                    <a:prstGeom prst="rect">
-                      <a:avLst/>
-                    </a:prstGeom>
-                    <a:ln/>
-                  </pic:spPr>
-                </pic:pic>
-              </a:graphicData>
-            </a:graphic>
-          </wp:inline>
-        </w:drawing>
       </w:r>
     </w:p>
     <w:p>
@@ -3751,12 +4146,12 @@
           <w:szCs w:val="46"/>
         </w:rPr>
       </w:pPr>
-      <w:bookmarkStart w:id="26" w:name="_2xcytpi" w:colFirst="0" w:colLast="0"/>
-      <w:bookmarkStart w:id="27" w:name="_1ci93xb" w:colFirst="0" w:colLast="0"/>
-      <w:bookmarkStart w:id="28" w:name="_2bn6wsx" w:colFirst="0" w:colLast="0"/>
+      <w:bookmarkStart w:id="24" w:name="_2xcytpi" w:colFirst="0" w:colLast="0"/>
+      <w:bookmarkStart w:id="25" w:name="_1ci93xb" w:colFirst="0" w:colLast="0"/>
+      <w:bookmarkStart w:id="26" w:name="_2bn6wsx" w:colFirst="0" w:colLast="0"/>
+      <w:bookmarkEnd w:id="24"/>
+      <w:bookmarkEnd w:id="25"/>
       <w:bookmarkEnd w:id="26"/>
-      <w:bookmarkEnd w:id="27"/>
-      <w:bookmarkEnd w:id="28"/>
       <w:r>
         <w:rPr>
           <w:rFonts w:ascii="Times New Roman" w:eastAsia="Times New Roman" w:hAnsi="Times New Roman" w:cs="Times New Roman"/>
@@ -3786,17 +4181,105 @@
       </w:r>
     </w:p>
     <w:p>
-      <w:bookmarkStart w:id="29" w:name="_qsh70q" w:colFirst="0" w:colLast="0"/>
+      <w:bookmarkStart w:id="27" w:name="_qsh70q" w:colFirst="0" w:colLast="0"/>
+      <w:bookmarkEnd w:id="27"/>
+      <w:r>
+        <w:rPr>
+          <w:rFonts w:asciiTheme="majorBidi" w:hAnsiTheme="majorBidi" w:cstheme="majorBidi"/>
+        </w:rPr>
+        <w:t>This section is made separately in excel s</w:t>
+      </w:r>
+      <w:r>
+        <w:rPr>
+          <w:rFonts w:asciiTheme="majorBidi" w:hAnsiTheme="majorBidi" w:cstheme="majorBidi"/>
+        </w:rPr>
+        <w:t>heet named ACS_RMP.</w:t>
+      </w:r>
+      <w:r>
+        <w:rPr>
+          <w:rFonts w:asciiTheme="majorBidi" w:hAnsiTheme="majorBidi" w:cstheme="majorBidi"/>
+        </w:rPr>
+        <w:t>xlsx</w:t>
+      </w:r>
+      <w:bookmarkStart w:id="28" w:name="_3as4poj" w:colFirst="0" w:colLast="0"/>
+      <w:bookmarkEnd w:id="28"/>
+    </w:p>
+    <w:p>
+      <w:pPr>
+        <w:pStyle w:val="Heading1"/>
+        <w:keepNext w:val="0"/>
+        <w:keepLines w:val="0"/>
+        <w:spacing w:before="480"/>
+        <w:rPr>
+          <w:rFonts w:ascii="Times New Roman" w:eastAsia="Times New Roman" w:hAnsi="Times New Roman" w:cs="Times New Roman"/>
+          <w:b/>
+          <w:sz w:val="34"/>
+          <w:szCs w:val="34"/>
+        </w:rPr>
+      </w:pPr>
+      <w:bookmarkStart w:id="29" w:name="_2p2csry" w:colFirst="0" w:colLast="0"/>
       <w:bookmarkEnd w:id="29"/>
       <w:r>
-        <w:t>This section is made separately in excel sheet named Risk Management Plan.xlsx</w:t>
-      </w:r>
-    </w:p>
-    <w:bookmarkStart w:id="30" w:name="_MON_1584715794"/>
+        <w:rPr>
+          <w:rFonts w:ascii="Times New Roman" w:eastAsia="Times New Roman" w:hAnsi="Times New Roman" w:cs="Times New Roman"/>
+          <w:b/>
+          <w:sz w:val="46"/>
+          <w:szCs w:val="46"/>
+        </w:rPr>
+        <w:t>10 Configuration Management Plan</w:t>
+      </w:r>
+    </w:p>
+    <w:p>
+      <w:pPr>
+        <w:rPr>
+          <w:rFonts w:ascii="Times New Roman" w:eastAsia="Times New Roman" w:hAnsi="Times New Roman" w:cs="Times New Roman"/>
+          <w:bCs/>
+        </w:rPr>
+      </w:pPr>
+      <w:r>
+        <w:rPr>
+          <w:rFonts w:ascii="Times New Roman" w:eastAsia="Times New Roman" w:hAnsi="Times New Roman" w:cs="Times New Roman"/>
+          <w:bCs/>
+        </w:rPr>
+        <w:t xml:space="preserve">This section made separately in </w:t>
+      </w:r>
+      <w:r>
+        <w:rPr>
+          <w:rFonts w:ascii="Times New Roman" w:eastAsia="Times New Roman" w:hAnsi="Times New Roman" w:cs="Times New Roman"/>
+          <w:bCs/>
+        </w:rPr>
+        <w:t>ACS_CM.doc</w:t>
+      </w:r>
+      <w:r>
+        <w:rPr>
+          <w:rFonts w:ascii="Times New Roman" w:eastAsia="Times New Roman" w:hAnsi="Times New Roman" w:cs="Times New Roman"/>
+          <w:bCs/>
+        </w:rPr>
+        <w:t xml:space="preserve"> document</w:t>
+      </w:r>
+      <w:r>
+        <w:rPr>
+          <w:rFonts w:ascii="Times New Roman" w:eastAsia="Times New Roman" w:hAnsi="Times New Roman" w:cs="Times New Roman"/>
+          <w:bCs/>
+        </w:rPr>
+        <w:t>.</w:t>
+      </w:r>
+    </w:p>
+    <w:bookmarkStart w:id="30" w:name="_MON_1584716382"/>
     <w:bookmarkEnd w:id="30"/>
     <w:p>
-      <w:r>
-        <w:object w:dxaOrig="10334" w:dyaOrig="10514">
+      <w:pPr>
+        <w:rPr>
+          <w:rFonts w:ascii="Times New Roman" w:eastAsia="Times New Roman" w:hAnsi="Times New Roman" w:cs="Times New Roman"/>
+          <w:bCs/>
+        </w:rPr>
+      </w:pPr>
+      <w:r>
+        <w:rPr>
+          <w:rFonts w:ascii="Times New Roman" w:eastAsia="Times New Roman" w:hAnsi="Times New Roman" w:cs="Times New Roman"/>
+          <w:bCs/>
+        </w:rPr>
+        <w:object w:dxaOrig="9806" w:dyaOrig="471">
           <v:shapetype id="_x0000_t75" coordsize="21600,21600" o:spt="75" o:preferrelative="t" path="m@4@5l@4@11@9@11@9@5xe" filled="f" stroked="f">
             <v:stroke joinstyle="miter"/>
             <v:formulas>
@@ -3816,113 +4299,17 @@
             <v:path o:extrusionok="f" gradientshapeok="t" o:connecttype="rect"/>
             <o:lock v:ext="edit" aspectratio="t"/>
           </v:shapetype>
-          <v:shape id="_x0000_i1047" type="#_x0000_t75" style="width:516.75pt;height:599.25pt" o:ole="">
-            <v:imagedata r:id="rId9" o:title=""/>
+          <v:shape id="_x0000_i1026" type="#_x0000_t75" style="width:490.5pt;height:23.25pt" o:ole="">
+            <v:imagedata r:id="rId8" o:title=""/>
           </v:shape>
-          <o:OLEObject Type="Embed" ProgID="Excel.Sheet.12" ShapeID="_x0000_i1047" DrawAspect="Content" ObjectID="_1584716453" r:id="rId10"/>
-        </w:object>
-      </w:r>
-    </w:p>
-    <w:p>
-      <w:pPr>
-        <w:rPr>
-          <w:rFonts w:ascii="Times New Roman" w:eastAsia="Times New Roman" w:hAnsi="Times New Roman" w:cs="Times New Roman"/>
-          <w:i/>
-        </w:rPr>
-      </w:pPr>
-    </w:p>
-    <w:p>
-      <w:pPr>
-        <w:rPr>
-          <w:rFonts w:ascii="Times New Roman" w:eastAsia="Times New Roman" w:hAnsi="Times New Roman" w:cs="Times New Roman"/>
-          <w:i/>
-        </w:rPr>
-      </w:pPr>
-      <w:bookmarkStart w:id="31" w:name="_3as4poj" w:colFirst="0" w:colLast="0"/>
-      <w:bookmarkEnd w:id="31"/>
-    </w:p>
-    <w:p>
-      <w:pPr>
-        <w:rPr>
-          <w:rFonts w:ascii="Times New Roman" w:eastAsia="Times New Roman" w:hAnsi="Times New Roman" w:cs="Times New Roman"/>
-          <w:i/>
-        </w:rPr>
-      </w:pPr>
-    </w:p>
-    <w:p>
-      <w:pPr>
-        <w:pStyle w:val="Heading1"/>
-        <w:keepNext w:val="0"/>
-        <w:keepLines w:val="0"/>
-        <w:spacing w:before="480"/>
-        <w:rPr>
-          <w:rFonts w:ascii="Times New Roman" w:eastAsia="Times New Roman" w:hAnsi="Times New Roman" w:cs="Times New Roman"/>
-          <w:b/>
-          <w:sz w:val="34"/>
-          <w:szCs w:val="34"/>
-        </w:rPr>
-      </w:pPr>
-      <w:bookmarkStart w:id="32" w:name="_2p2csry" w:colFirst="0" w:colLast="0"/>
-      <w:bookmarkEnd w:id="32"/>
-      <w:r>
-        <w:rPr>
-          <w:rFonts w:ascii="Times New Roman" w:eastAsia="Times New Roman" w:hAnsi="Times New Roman" w:cs="Times New Roman"/>
-          <w:b/>
-          <w:sz w:val="46"/>
-          <w:szCs w:val="46"/>
-        </w:rPr>
-        <w:lastRenderedPageBreak/>
-        <w:t>10 Configuration Management Plan</w:t>
-      </w:r>
-    </w:p>
-    <w:p>
-      <w:pPr>
-        <w:rPr>
-          <w:rFonts w:ascii="Times New Roman" w:eastAsia="Times New Roman" w:hAnsi="Times New Roman" w:cs="Times New Roman"/>
-          <w:bCs/>
-        </w:rPr>
-      </w:pPr>
-      <w:r>
-        <w:rPr>
-          <w:rFonts w:ascii="Times New Roman" w:eastAsia="Times New Roman" w:hAnsi="Times New Roman" w:cs="Times New Roman"/>
-          <w:bCs/>
-        </w:rPr>
-        <w:t>This section made separately in cm document</w:t>
-      </w:r>
-      <w:r>
-        <w:rPr>
-          <w:rFonts w:ascii="Times New Roman" w:eastAsia="Times New Roman" w:hAnsi="Times New Roman" w:cs="Times New Roman"/>
-          <w:bCs/>
-        </w:rPr>
-        <w:t>.</w:t>
-      </w:r>
-    </w:p>
-    <w:bookmarkStart w:id="33" w:name="_MON_1584716382"/>
-    <w:bookmarkEnd w:id="33"/>
-    <w:p>
-      <w:pPr>
-        <w:rPr>
-          <w:rFonts w:ascii="Times New Roman" w:eastAsia="Times New Roman" w:hAnsi="Times New Roman" w:cs="Times New Roman"/>
-          <w:bCs/>
-        </w:rPr>
-      </w:pPr>
-      <w:r>
-        <w:rPr>
-          <w:rFonts w:ascii="Times New Roman" w:eastAsia="Times New Roman" w:hAnsi="Times New Roman" w:cs="Times New Roman"/>
-          <w:bCs/>
-        </w:rPr>
-        <w:object w:dxaOrig="9806" w:dyaOrig="471">
-          <v:shape id="_x0000_i1049" type="#_x0000_t75" style="width:490.5pt;height:23.25pt" o:ole="">
-            <v:imagedata r:id="rId11" o:title=""/>
-          </v:shape>
-          <o:OLEObject Type="Embed" ProgID="Word.Document.12" ShapeID="_x0000_i1049" DrawAspect="Content" ObjectID="_1584716454" r:id="rId12">
+          <o:OLEObject Type="Embed" ProgID="Word.Document.12" ShapeID="_x0000_i1026" DrawAspect="Content" ObjectID="_1585071796" r:id="rId9">
             <o:FieldCodes>\s</o:FieldCodes>
           </o:OLEObject>
         </w:object>
       </w:r>
     </w:p>
     <w:sectPr>
-      <w:headerReference w:type="default" r:id="rId13"/>
+      <w:headerReference w:type="default" r:id="rId10"/>
       <w:pgSz w:w="11909" w:h="16834"/>
       <w:pgMar w:top="1440" w:right="1440" w:bottom="1440" w:left="1440" w:header="0" w:footer="720" w:gutter="0"/>
       <w:pgNumType w:start="1"/>
@@ -4028,7 +4415,7 @@
         <w:rFonts w:ascii="Montserrat" w:eastAsia="Montserrat" w:hAnsi="Montserrat" w:cs="Montserrat"/>
         <w:noProof/>
       </w:rPr>
-      <w:t>9</w:t>
+      <w:t>8</w:t>
     </w:r>
     <w:r>
       <w:rPr>
@@ -4043,6 +4430,92 @@
 <file path=word/numbering.xml><?xml version="1.0" encoding="utf-8"?>
 <w:numbering xmlns:wpc="http://schemas.microsoft.com/office/word/2010/wordprocessingCanvas" xmlns:cx="http://schemas.microsoft.com/office/drawing/2014/chartex" xmlns:mc="http://schemas.openxmlformats.org/markup-compatibility/2006" xmlns:o="urn:schemas-microsoft-com:office:office" xmlns:r="http://schemas.openxmlformats.org/officeDocument/2006/relationships" xmlns:m="http://schemas.openxmlformats.org/officeDocument/2006/math" xmlns:v="urn:schemas-microsoft-com:vml" xmlns:wp14="http://schemas.microsoft.com/office/word/2010/wordprocessingDrawing" xmlns:wp="http://schemas.openxmlformats.org/drawingml/2006/wordprocessingDrawing" xmlns:w10="urn:schemas-microsoft-com:office:word" xmlns:w="http://schemas.openxmlformats.org/wordprocessingml/2006/main" xmlns:w14="http://schemas.microsoft.com/office/word/2010/wordml" xmlns:w15="http://schemas.microsoft.com/office/word/2012/wordml" xmlns:w16se="http://schemas.microsoft.com/office/word/2015/wordml/symex" xmlns:wpg="http://schemas.microsoft.com/office/word/2010/wordprocessingGroup" xmlns:wpi="http://schemas.microsoft.com/office/word/2010/wordprocessingInk" xmlns:wne="http://schemas.microsoft.com/office/word/2006/wordml" xmlns:wps="http://schemas.microsoft.com/office/word/2010/wordprocessingShape" mc:Ignorable="w14 w15 w16se wp14">
   <w:abstractNum w:abstractNumId="0" w15:restartNumberingAfterBreak="0">
+    <w:nsid w:val="05DC0B39"/>
+    <w:multiLevelType w:val="hybridMultilevel"/>
+    <w:tmpl w:val="8B8AB5D4"/>
+    <w:lvl w:ilvl="0" w:tplc="0409000F">
+      <w:start w:val="1"/>
+      <w:numFmt w:val="decimal"/>
+      <w:lvlText w:val="%1."/>
+      <w:lvlJc w:val="left"/>
+      <w:pPr>
+        <w:ind w:left="785" w:hanging="360"/>
+      </w:pPr>
+    </w:lvl>
+    <w:lvl w:ilvl="1" w:tplc="04090019" w:tentative="1">
+      <w:start w:val="1"/>
+      <w:numFmt w:val="lowerLetter"/>
+      <w:lvlText w:val="%2."/>
+      <w:lvlJc w:val="left"/>
+      <w:pPr>
+        <w:ind w:left="1505" w:hanging="360"/>
+      </w:pPr>
+    </w:lvl>
+    <w:lvl w:ilvl="2" w:tplc="0409001B" w:tentative="1">
+      <w:start w:val="1"/>
+      <w:numFmt w:val="lowerRoman"/>
+      <w:lvlText w:val="%3."/>
+      <w:lvlJc w:val="right"/>
+      <w:pPr>
+        <w:ind w:left="2225" w:hanging="180"/>
+      </w:pPr>
+    </w:lvl>
+    <w:lvl w:ilvl="3" w:tplc="0409000F" w:tentative="1">
+      <w:start w:val="1"/>
+      <w:numFmt w:val="decimal"/>
+      <w:lvlText w:val="%4."/>
+      <w:lvlJc w:val="left"/>
+      <w:pPr>
+        <w:ind w:left="2945" w:hanging="360"/>
+      </w:pPr>
+    </w:lvl>
+    <w:lvl w:ilvl="4" w:tplc="04090019" w:tentative="1">
+      <w:start w:val="1"/>
+      <w:numFmt w:val="lowerLetter"/>
+      <w:lvlText w:val="%5."/>
+      <w:lvlJc w:val="left"/>
+      <w:pPr>
+        <w:ind w:left="3665" w:hanging="360"/>
+      </w:pPr>
+    </w:lvl>
+    <w:lvl w:ilvl="5" w:tplc="0409001B" w:tentative="1">
+      <w:start w:val="1"/>
+      <w:numFmt w:val="lowerRoman"/>
+      <w:lvlText w:val="%6."/>
+      <w:lvlJc w:val="right"/>
+      <w:pPr>
+        <w:ind w:left="4385" w:hanging="180"/>
+      </w:pPr>
+    </w:lvl>
+    <w:lvl w:ilvl="6" w:tplc="0409000F" w:tentative="1">
+      <w:start w:val="1"/>
+      <w:numFmt w:val="decimal"/>
+      <w:lvlText w:val="%7."/>
+      <w:lvlJc w:val="left"/>
+      <w:pPr>
+        <w:ind w:left="5105" w:hanging="360"/>
+      </w:pPr>
+    </w:lvl>
+    <w:lvl w:ilvl="7" w:tplc="04090019" w:tentative="1">
+      <w:start w:val="1"/>
+      <w:numFmt w:val="lowerLetter"/>
+      <w:lvlText w:val="%8."/>
+      <w:lvlJc w:val="left"/>
+      <w:pPr>
+        <w:ind w:left="5825" w:hanging="360"/>
+      </w:pPr>
+    </w:lvl>
+    <w:lvl w:ilvl="8" w:tplc="0409001B" w:tentative="1">
+      <w:start w:val="1"/>
+      <w:numFmt w:val="lowerRoman"/>
+      <w:lvlText w:val="%9."/>
+      <w:lvlJc w:val="right"/>
+      <w:pPr>
+        <w:ind w:left="6545" w:hanging="180"/>
+      </w:pPr>
+    </w:lvl>
+  </w:abstractNum>
+  <w:abstractNum w:abstractNumId="1" w15:restartNumberingAfterBreak="0">
     <w:nsid w:val="18855C27"/>
     <w:multiLevelType w:val="multilevel"/>
     <w:tmpl w:val="10A61F10"/>
@@ -4155,7 +4628,120 @@
       </w:rPr>
     </w:lvl>
   </w:abstractNum>
-  <w:abstractNum w:abstractNumId="1" w15:restartNumberingAfterBreak="0">
+  <w:abstractNum w:abstractNumId="2" w15:restartNumberingAfterBreak="0">
+    <w:nsid w:val="250D1452"/>
+    <w:multiLevelType w:val="hybridMultilevel"/>
+    <w:tmpl w:val="686C8E12"/>
+    <w:lvl w:ilvl="0" w:tplc="04090005">
+      <w:start w:val="1"/>
+      <w:numFmt w:val="bullet"/>
+      <w:lvlText w:val=""/>
+      <w:lvlJc w:val="left"/>
+      <w:pPr>
+        <w:ind w:left="720" w:hanging="360"/>
+      </w:pPr>
+      <w:rPr>
+        <w:rFonts w:ascii="Wingdings" w:hAnsi="Wingdings" w:hint="default"/>
+      </w:rPr>
+    </w:lvl>
+    <w:lvl w:ilvl="1" w:tplc="04090003" w:tentative="1">
+      <w:start w:val="1"/>
+      <w:numFmt w:val="bullet"/>
+      <w:lvlText w:val="o"/>
+      <w:lvlJc w:val="left"/>
+      <w:pPr>
+        <w:ind w:left="1440" w:hanging="360"/>
+      </w:pPr>
+      <w:rPr>
+        <w:rFonts w:ascii="Courier New" w:hAnsi="Courier New" w:cs="Courier New" w:hint="default"/>
+      </w:rPr>
+    </w:lvl>
+    <w:lvl w:ilvl="2" w:tplc="04090005" w:tentative="1">
+      <w:start w:val="1"/>
+      <w:numFmt w:val="bullet"/>
+      <w:lvlText w:val=""/>
+      <w:lvlJc w:val="left"/>
+      <w:pPr>
+        <w:ind w:left="2160" w:hanging="360"/>
+      </w:pPr>
+      <w:rPr>
+        <w:rFonts w:ascii="Wingdings" w:hAnsi="Wingdings" w:hint="default"/>
+      </w:rPr>
+    </w:lvl>
+    <w:lvl w:ilvl="3" w:tplc="04090001" w:tentative="1">
+      <w:start w:val="1"/>
+      <w:numFmt w:val="bullet"/>
+      <w:lvlText w:val=""/>
+      <w:lvlJc w:val="left"/>
+      <w:pPr>
+        <w:ind w:left="2880" w:hanging="360"/>
+      </w:pPr>
+      <w:rPr>
+        <w:rFonts w:ascii="Symbol" w:hAnsi="Symbol" w:hint="default"/>
+      </w:rPr>
+    </w:lvl>
+    <w:lvl w:ilvl="4" w:tplc="04090003" w:tentative="1">
+      <w:start w:val="1"/>
+      <w:numFmt w:val="bullet"/>
+      <w:lvlText w:val="o"/>
+      <w:lvlJc w:val="left"/>
+      <w:pPr>
+        <w:ind w:left="3600" w:hanging="360"/>
+      </w:pPr>
+      <w:rPr>
+        <w:rFonts w:ascii="Courier New" w:hAnsi="Courier New" w:cs="Courier New" w:hint="default"/>
+      </w:rPr>
+    </w:lvl>
+    <w:lvl w:ilvl="5" w:tplc="04090005" w:tentative="1">
+      <w:start w:val="1"/>
+      <w:numFmt w:val="bullet"/>
+      <w:lvlText w:val=""/>
+      <w:lvlJc w:val="left"/>
+      <w:pPr>
+        <w:ind w:left="4320" w:hanging="360"/>
+      </w:pPr>
+      <w:rPr>
+        <w:rFonts w:ascii="Wingdings" w:hAnsi="Wingdings" w:hint="default"/>
+      </w:rPr>
+    </w:lvl>
+    <w:lvl w:ilvl="6" w:tplc="04090001" w:tentative="1">
+      <w:start w:val="1"/>
+      <w:numFmt w:val="bullet"/>
+      <w:lvlText w:val=""/>
+      <w:lvlJc w:val="left"/>
+      <w:pPr>
+        <w:ind w:left="5040" w:hanging="360"/>
+      </w:pPr>
+      <w:rPr>
+        <w:rFonts w:ascii="Symbol" w:hAnsi="Symbol" w:hint="default"/>
+      </w:rPr>
+    </w:lvl>
+    <w:lvl w:ilvl="7" w:tplc="04090003" w:tentative="1">
+      <w:start w:val="1"/>
+      <w:numFmt w:val="bullet"/>
+      <w:lvlText w:val="o"/>
+      <w:lvlJc w:val="left"/>
+      <w:pPr>
+        <w:ind w:left="5760" w:hanging="360"/>
+      </w:pPr>
+      <w:rPr>
+        <w:rFonts w:ascii="Courier New" w:hAnsi="Courier New" w:cs="Courier New" w:hint="default"/>
+      </w:rPr>
+    </w:lvl>
+    <w:lvl w:ilvl="8" w:tplc="04090005" w:tentative="1">
+      <w:start w:val="1"/>
+      <w:numFmt w:val="bullet"/>
+      <w:lvlText w:val=""/>
+      <w:lvlJc w:val="left"/>
+      <w:pPr>
+        <w:ind w:left="6480" w:hanging="360"/>
+      </w:pPr>
+      <w:rPr>
+        <w:rFonts w:ascii="Wingdings" w:hAnsi="Wingdings" w:hint="default"/>
+      </w:rPr>
+    </w:lvl>
+  </w:abstractNum>
+  <w:abstractNum w:abstractNumId="3" w15:restartNumberingAfterBreak="0">
     <w:nsid w:val="38ED1690"/>
     <w:multiLevelType w:val="multilevel"/>
     <w:tmpl w:val="96F018EA"/>
@@ -4268,11 +4854,222 @@
       </w:rPr>
     </w:lvl>
   </w:abstractNum>
+  <w:abstractNum w:abstractNumId="4" w15:restartNumberingAfterBreak="0">
+    <w:nsid w:val="56CB760B"/>
+    <w:multiLevelType w:val="hybridMultilevel"/>
+    <w:tmpl w:val="C0A070FE"/>
+    <w:lvl w:ilvl="0" w:tplc="04090005">
+      <w:start w:val="1"/>
+      <w:numFmt w:val="bullet"/>
+      <w:lvlText w:val=""/>
+      <w:lvlJc w:val="left"/>
+      <w:pPr>
+        <w:ind w:left="720" w:hanging="360"/>
+      </w:pPr>
+      <w:rPr>
+        <w:rFonts w:ascii="Wingdings" w:hAnsi="Wingdings" w:hint="default"/>
+      </w:rPr>
+    </w:lvl>
+    <w:lvl w:ilvl="1" w:tplc="04090003" w:tentative="1">
+      <w:start w:val="1"/>
+      <w:numFmt w:val="bullet"/>
+      <w:lvlText w:val="o"/>
+      <w:lvlJc w:val="left"/>
+      <w:pPr>
+        <w:ind w:left="1440" w:hanging="360"/>
+      </w:pPr>
+      <w:rPr>
+        <w:rFonts w:ascii="Courier New" w:hAnsi="Courier New" w:cs="Courier New" w:hint="default"/>
+      </w:rPr>
+    </w:lvl>
+    <w:lvl w:ilvl="2" w:tplc="04090005" w:tentative="1">
+      <w:start w:val="1"/>
+      <w:numFmt w:val="bullet"/>
+      <w:lvlText w:val=""/>
+      <w:lvlJc w:val="left"/>
+      <w:pPr>
+        <w:ind w:left="2160" w:hanging="360"/>
+      </w:pPr>
+      <w:rPr>
+        <w:rFonts w:ascii="Wingdings" w:hAnsi="Wingdings" w:hint="default"/>
+      </w:rPr>
+    </w:lvl>
+    <w:lvl w:ilvl="3" w:tplc="04090001" w:tentative="1">
+      <w:start w:val="1"/>
+      <w:numFmt w:val="bullet"/>
+      <w:lvlText w:val=""/>
+      <w:lvlJc w:val="left"/>
+      <w:pPr>
+        <w:ind w:left="2880" w:hanging="360"/>
+      </w:pPr>
+      <w:rPr>
+        <w:rFonts w:ascii="Symbol" w:hAnsi="Symbol" w:hint="default"/>
+      </w:rPr>
+    </w:lvl>
+    <w:lvl w:ilvl="4" w:tplc="04090003" w:tentative="1">
+      <w:start w:val="1"/>
+      <w:numFmt w:val="bullet"/>
+      <w:lvlText w:val="o"/>
+      <w:lvlJc w:val="left"/>
+      <w:pPr>
+        <w:ind w:left="3600" w:hanging="360"/>
+      </w:pPr>
+      <w:rPr>
+        <w:rFonts w:ascii="Courier New" w:hAnsi="Courier New" w:cs="Courier New" w:hint="default"/>
+      </w:rPr>
+    </w:lvl>
+    <w:lvl w:ilvl="5" w:tplc="04090005" w:tentative="1">
+      <w:start w:val="1"/>
+      <w:numFmt w:val="bullet"/>
+      <w:lvlText w:val=""/>
+      <w:lvlJc w:val="left"/>
+      <w:pPr>
+        <w:ind w:left="4320" w:hanging="360"/>
+      </w:pPr>
+      <w:rPr>
+        <w:rFonts w:ascii="Wingdings" w:hAnsi="Wingdings" w:hint="default"/>
+      </w:rPr>
+    </w:lvl>
+    <w:lvl w:ilvl="6" w:tplc="04090001" w:tentative="1">
+      <w:start w:val="1"/>
+      <w:numFmt w:val="bullet"/>
+      <w:lvlText w:val=""/>
+      <w:lvlJc w:val="left"/>
+      <w:pPr>
+        <w:ind w:left="5040" w:hanging="360"/>
+      </w:pPr>
+      <w:rPr>
+        <w:rFonts w:ascii="Symbol" w:hAnsi="Symbol" w:hint="default"/>
+      </w:rPr>
+    </w:lvl>
+    <w:lvl w:ilvl="7" w:tplc="04090003" w:tentative="1">
+      <w:start w:val="1"/>
+      <w:numFmt w:val="bullet"/>
+      <w:lvlText w:val="o"/>
+      <w:lvlJc w:val="left"/>
+      <w:pPr>
+        <w:ind w:left="5760" w:hanging="360"/>
+      </w:pPr>
+      <w:rPr>
+        <w:rFonts w:ascii="Courier New" w:hAnsi="Courier New" w:cs="Courier New" w:hint="default"/>
+      </w:rPr>
+    </w:lvl>
+    <w:lvl w:ilvl="8" w:tplc="04090005" w:tentative="1">
+      <w:start w:val="1"/>
+      <w:numFmt w:val="bullet"/>
+      <w:lvlText w:val=""/>
+      <w:lvlJc w:val="left"/>
+      <w:pPr>
+        <w:ind w:left="6480" w:hanging="360"/>
+      </w:pPr>
+      <w:rPr>
+        <w:rFonts w:ascii="Wingdings" w:hAnsi="Wingdings" w:hint="default"/>
+      </w:rPr>
+    </w:lvl>
+  </w:abstractNum>
+  <w:abstractNum w:abstractNumId="5" w15:restartNumberingAfterBreak="0">
+    <w:nsid w:val="584C344A"/>
+    <w:multiLevelType w:val="hybridMultilevel"/>
+    <w:tmpl w:val="6B868236"/>
+    <w:lvl w:ilvl="0" w:tplc="0409000F">
+      <w:start w:val="1"/>
+      <w:numFmt w:val="decimal"/>
+      <w:lvlText w:val="%1."/>
+      <w:lvlJc w:val="left"/>
+      <w:pPr>
+        <w:ind w:left="785" w:hanging="360"/>
+      </w:pPr>
+    </w:lvl>
+    <w:lvl w:ilvl="1" w:tplc="04090019" w:tentative="1">
+      <w:start w:val="1"/>
+      <w:numFmt w:val="lowerLetter"/>
+      <w:lvlText w:val="%2."/>
+      <w:lvlJc w:val="left"/>
+      <w:pPr>
+        <w:ind w:left="1505" w:hanging="360"/>
+      </w:pPr>
+    </w:lvl>
+    <w:lvl w:ilvl="2" w:tplc="0409001B" w:tentative="1">
+      <w:start w:val="1"/>
+      <w:numFmt w:val="lowerRoman"/>
+      <w:lvlText w:val="%3."/>
+      <w:lvlJc w:val="right"/>
+      <w:pPr>
+        <w:ind w:left="2225" w:hanging="180"/>
+      </w:pPr>
+    </w:lvl>
+    <w:lvl w:ilvl="3" w:tplc="0409000F" w:tentative="1">
+      <w:start w:val="1"/>
+      <w:numFmt w:val="decimal"/>
+      <w:lvlText w:val="%4."/>
+      <w:lvlJc w:val="left"/>
+      <w:pPr>
+        <w:ind w:left="2945" w:hanging="360"/>
+      </w:pPr>
+    </w:lvl>
+    <w:lvl w:ilvl="4" w:tplc="04090019" w:tentative="1">
+      <w:start w:val="1"/>
+      <w:numFmt w:val="lowerLetter"/>
+      <w:lvlText w:val="%5."/>
+      <w:lvlJc w:val="left"/>
+      <w:pPr>
+        <w:ind w:left="3665" w:hanging="360"/>
+      </w:pPr>
+    </w:lvl>
+    <w:lvl w:ilvl="5" w:tplc="0409001B" w:tentative="1">
+      <w:start w:val="1"/>
+      <w:numFmt w:val="lowerRoman"/>
+      <w:lvlText w:val="%6."/>
+      <w:lvlJc w:val="right"/>
+      <w:pPr>
+        <w:ind w:left="4385" w:hanging="180"/>
+      </w:pPr>
+    </w:lvl>
+    <w:lvl w:ilvl="6" w:tplc="0409000F" w:tentative="1">
+      <w:start w:val="1"/>
+      <w:numFmt w:val="decimal"/>
+      <w:lvlText w:val="%7."/>
+      <w:lvlJc w:val="left"/>
+      <w:pPr>
+        <w:ind w:left="5105" w:hanging="360"/>
+      </w:pPr>
+    </w:lvl>
+    <w:lvl w:ilvl="7" w:tplc="04090019" w:tentative="1">
+      <w:start w:val="1"/>
+      <w:numFmt w:val="lowerLetter"/>
+      <w:lvlText w:val="%8."/>
+      <w:lvlJc w:val="left"/>
+      <w:pPr>
+        <w:ind w:left="5825" w:hanging="360"/>
+      </w:pPr>
+    </w:lvl>
+    <w:lvl w:ilvl="8" w:tplc="0409001B" w:tentative="1">
+      <w:start w:val="1"/>
+      <w:numFmt w:val="lowerRoman"/>
+      <w:lvlText w:val="%9."/>
+      <w:lvlJc w:val="right"/>
+      <w:pPr>
+        <w:ind w:left="6545" w:hanging="180"/>
+      </w:pPr>
+    </w:lvl>
+  </w:abstractNum>
   <w:num w:numId="1">
+    <w:abstractNumId w:val="3"/>
+  </w:num>
+  <w:num w:numId="2">
     <w:abstractNumId w:val="1"/>
   </w:num>
-  <w:num w:numId="2">
+  <w:num w:numId="3">
     <w:abstractNumId w:val="0"/>
+  </w:num>
+  <w:num w:numId="4">
+    <w:abstractNumId w:val="5"/>
+  </w:num>
+  <w:num w:numId="5">
+    <w:abstractNumId w:val="2"/>
+  </w:num>
+  <w:num w:numId="6">
+    <w:abstractNumId w:val="4"/>
   </w:num>
 </w:numbering>
 </file>
@@ -4908,6 +5705,29 @@
     <w:uiPriority w:val="99"/>
     <w:rsid w:val="00E4509A"/>
   </w:style>
+  <w:style w:type="paragraph" w:styleId="ListParagraph">
+    <w:name w:val="List Paragraph"/>
+    <w:basedOn w:val="Normal"/>
+    <w:uiPriority w:val="34"/>
+    <w:qFormat/>
+    <w:rsid w:val="00DE1F65"/>
+    <w:pPr>
+      <w:ind w:left="720"/>
+      <w:contextualSpacing/>
+    </w:pPr>
+  </w:style>
+  <w:style w:type="character" w:styleId="Hyperlink">
+    <w:name w:val="Hyperlink"/>
+    <w:basedOn w:val="DefaultParagraphFont"/>
+    <w:uiPriority w:val="99"/>
+    <w:semiHidden/>
+    <w:unhideWhenUsed/>
+    <w:rsid w:val="00D32FEB"/>
+    <w:rPr>
+      <w:color w:val="0000FF"/>
+      <w:u w:val="single"/>
+    </w:rPr>
+  </w:style>
 </w:styles>
 </file>
 

</xml_diff>